<commit_message>
Corrección de la V de Gowin
</commit_message>
<xml_diff>
--- a/V de Gowiin.docx
+++ b/V de Gowiin.docx
@@ -11,15 +11,15 @@
         <mc:AlternateContent>
           <mc:Choice Requires="wpg">
             <w:drawing>
-              <wp:anchor distT="0" distB="0" distL="114300" distR="114300" simplePos="0" relativeHeight="251655168" behindDoc="0" locked="0" layoutInCell="1" allowOverlap="1" wp14:anchorId="04F479D1" wp14:editId="27BED0C7">
+              <wp:anchor distT="0" distB="0" distL="114300" distR="114300" simplePos="0" relativeHeight="251656192" behindDoc="0" locked="0" layoutInCell="1" allowOverlap="1" wp14:anchorId="04F479D1" wp14:editId="699C2717">
                 <wp:simplePos x="0" y="0"/>
                 <wp:positionH relativeFrom="column">
-                  <wp:posOffset>-257356</wp:posOffset>
+                  <wp:posOffset>-252095</wp:posOffset>
                 </wp:positionH>
                 <wp:positionV relativeFrom="paragraph">
-                  <wp:posOffset>-407126</wp:posOffset>
+                  <wp:posOffset>-407670</wp:posOffset>
                 </wp:positionV>
-                <wp:extent cx="10188238" cy="7098030"/>
+                <wp:extent cx="10187940" cy="7098030"/>
                 <wp:effectExtent l="38100" t="19050" r="22860" b="26670"/>
                 <wp:wrapThrough wrapText="bothSides">
                   <wp:wrapPolygon edited="0">
@@ -61,10 +61,6 @@
                     <wp:lineTo x="21608" y="16638"/>
                     <wp:lineTo x="21608" y="14841"/>
                     <wp:lineTo x="11874" y="14841"/>
-                    <wp:lineTo x="12117" y="13913"/>
-                    <wp:lineTo x="20154" y="13913"/>
-                    <wp:lineTo x="21608" y="13797"/>
-                    <wp:lineTo x="21608" y="11942"/>
                     <wp:lineTo x="13005" y="11130"/>
                     <wp:lineTo x="20841" y="11130"/>
                     <wp:lineTo x="21608" y="11072"/>
@@ -100,7 +96,7 @@
                       <wpg:grpSpPr>
                         <a:xfrm>
                           <a:off x="0" y="0"/>
-                          <a:ext cx="10188238" cy="7098030"/>
+                          <a:ext cx="10187940" cy="7098030"/>
                           <a:chOff x="-23955" y="0"/>
                           <a:chExt cx="9268358" cy="7004039"/>
                         </a:xfrm>
@@ -228,7 +224,7 @@
                             <a:effectLst/>
                             <a:extLst>
                               <a:ext uri="{C572A759-6A51-4108-AA02-DFA0A04FC94B}">
-                                <ma14:wrappingTextBoxFlag xmlns:ma14="http://schemas.microsoft.com/office/mac/drawingml/2011/main" xmlns:w="http://schemas.openxmlformats.org/wordprocessingml/2006/main" xmlns:w10="urn:schemas-microsoft-com:office:word" xmlns:v="urn:schemas-microsoft-com:vml" xmlns:o="urn:schemas-microsoft-com:office:office" xmlns:mv="urn:schemas-microsoft-com:mac:vml" xmlns:mo="http://schemas.microsoft.com/office/mac/office/2008/main" xmlns=""/>
+                                <ma14:wrappingTextBoxFlag xmlns="" xmlns:mo="http://schemas.microsoft.com/office/mac/office/2008/main" xmlns:mv="urn:schemas-microsoft-com:mac:vml" xmlns:o="urn:schemas-microsoft-com:office:office" xmlns:v="urn:schemas-microsoft-com:vml" xmlns:w10="urn:schemas-microsoft-com:office:word" xmlns:w="http://schemas.openxmlformats.org/wordprocessingml/2006/main" xmlns:ma14="http://schemas.microsoft.com/office/mac/drawingml/2011/main"/>
                               </a:ext>
                             </a:extLst>
                           </wps:spPr>
@@ -250,25 +246,40 @@
                             <w:txbxContent>
                               <w:p>
                                 <w:pPr>
-                                  <w:pStyle w:val="Prrafodelista"/>
-                                  <w:numPr>
-                                    <w:ilvl w:val="0"/>
-                                    <w:numId w:val="4"/>
-                                  </w:numPr>
-                                  <w:rPr>
-                                    <w:bCs/>
-                                    <w:sz w:val="24"/>
-                                    <w:szCs w:val="32"/>
-                                  </w:rPr>
-                                </w:pPr>
-                                <w:r>
                                   <w:rPr>
                                     <w:bCs/>
                                     <w:sz w:val="24"/>
                                     <w:szCs w:val="32"/>
                                     <w:lang w:val="es-CR"/>
                                   </w:rPr>
-                                  <w:t xml:space="preserve">Investigación Documental </w:t>
+                                </w:pPr>
+                                <w:r>
+                                  <w:rPr>
+                                    <w:bCs/>
+                                    <w:sz w:val="24"/>
+                                    <w:szCs w:val="32"/>
+                                    <w:lang w:val="es-CR"/>
+                                  </w:rPr>
+                                  <w:t xml:space="preserve">Puede ser que sucedan distintas </w:t>
+                                </w:r>
+                              </w:p>
+                              <w:p>
+                                <w:pPr>
+                                  <w:rPr>
+                                    <w:bCs/>
+                                    <w:sz w:val="24"/>
+                                    <w:szCs w:val="32"/>
+                                    <w:lang w:val="es-CR"/>
+                                  </w:rPr>
+                                </w:pPr>
+                                <w:r>
+                                  <w:rPr>
+                                    <w:bCs/>
+                                    <w:sz w:val="24"/>
+                                    <w:szCs w:val="32"/>
+                                    <w:lang w:val="es-CR"/>
+                                  </w:rPr>
+                                  <w:t>Cosas por distintos factores como:</w:t>
                                 </w:r>
                               </w:p>
                               <w:p>
@@ -276,22 +287,23 @@
                                   <w:pStyle w:val="Prrafodelista"/>
                                   <w:numPr>
                                     <w:ilvl w:val="0"/>
-                                    <w:numId w:val="4"/>
+                                    <w:numId w:val="9"/>
                                   </w:numPr>
-                                  <w:rPr>
-                                    <w:bCs/>
-                                    <w:sz w:val="24"/>
-                                    <w:szCs w:val="32"/>
-                                  </w:rPr>
-                                </w:pPr>
-                                <w:r>
                                   <w:rPr>
                                     <w:bCs/>
                                     <w:sz w:val="24"/>
                                     <w:szCs w:val="32"/>
                                     <w:lang w:val="es-CR"/>
                                   </w:rPr>
-                                  <w:t>Análisis de Datos</w:t>
+                                </w:pPr>
+                                <w:r>
+                                  <w:rPr>
+                                    <w:bCs/>
+                                    <w:sz w:val="24"/>
+                                    <w:szCs w:val="32"/>
+                                    <w:lang w:val="es-CR"/>
+                                  </w:rPr>
+                                  <w:t>Condiciones Climáticas</w:t>
                                 </w:r>
                               </w:p>
                               <w:p>
@@ -299,42 +311,23 @@
                                   <w:pStyle w:val="Prrafodelista"/>
                                   <w:numPr>
                                     <w:ilvl w:val="0"/>
-                                    <w:numId w:val="4"/>
+                                    <w:numId w:val="9"/>
                                   </w:numPr>
-                                  <w:rPr>
-                                    <w:bCs/>
-                                    <w:sz w:val="24"/>
-                                    <w:szCs w:val="32"/>
-                                  </w:rPr>
-                                </w:pPr>
-                                <w:r>
                                   <w:rPr>
                                     <w:bCs/>
                                     <w:sz w:val="24"/>
                                     <w:szCs w:val="32"/>
                                     <w:lang w:val="es-CR"/>
                                   </w:rPr>
-                                  <w:t xml:space="preserve">Metodología de comparación </w:t>
-                                </w:r>
-                              </w:p>
-                              <w:p>
-                                <w:pPr>
-                                  <w:pStyle w:val="Prrafodelista"/>
+                                </w:pPr>
+                                <w:r>
                                   <w:rPr>
                                     <w:bCs/>
                                     <w:sz w:val="24"/>
                                     <w:szCs w:val="32"/>
                                     <w:lang w:val="es-CR"/>
                                   </w:rPr>
-                                </w:pPr>
-                                <w:r>
-                                  <w:rPr>
-                                    <w:bCs/>
-                                    <w:sz w:val="24"/>
-                                    <w:szCs w:val="32"/>
-                                    <w:lang w:val="es-CR"/>
-                                  </w:rPr>
-                                  <w:t>de Medias</w:t>
+                                  <w:t>Prácticas Agrícolas</w:t>
                                 </w:r>
                               </w:p>
                               <w:p>
@@ -342,12 +335,13 @@
                                   <w:pStyle w:val="Prrafodelista"/>
                                   <w:numPr>
                                     <w:ilvl w:val="0"/>
-                                    <w:numId w:val="4"/>
+                                    <w:numId w:val="9"/>
                                   </w:numPr>
                                   <w:rPr>
                                     <w:bCs/>
                                     <w:sz w:val="24"/>
                                     <w:szCs w:val="32"/>
+                                    <w:lang w:val="es-CR"/>
                                   </w:rPr>
                                 </w:pPr>
                                 <w:r>
@@ -355,8 +349,57 @@
                                     <w:bCs/>
                                     <w:sz w:val="24"/>
                                     <w:szCs w:val="32"/>
-                                  </w:rPr>
-                                  <w:t>Análisis Histórico</w:t>
+                                    <w:lang w:val="es-CR"/>
+                                  </w:rPr>
+                                  <w:t xml:space="preserve">Politicas Gubernamentales </w:t>
+                                </w:r>
+                              </w:p>
+                              <w:p>
+                                <w:pPr>
+                                  <w:pStyle w:val="Prrafodelista"/>
+                                  <w:numPr>
+                                    <w:ilvl w:val="0"/>
+                                    <w:numId w:val="9"/>
+                                  </w:numPr>
+                                  <w:rPr>
+                                    <w:bCs/>
+                                    <w:sz w:val="24"/>
+                                    <w:szCs w:val="32"/>
+                                    <w:lang w:val="es-CR"/>
+                                  </w:rPr>
+                                </w:pPr>
+                                <w:r>
+                                  <w:rPr>
+                                    <w:bCs/>
+                                    <w:sz w:val="24"/>
+                                    <w:szCs w:val="32"/>
+                                    <w:lang w:val="es-CR"/>
+                                  </w:rPr>
+                                  <w:t xml:space="preserve">Tecnología </w:t>
+                                </w:r>
+                              </w:p>
+                              <w:p>
+                                <w:pPr>
+                                  <w:pStyle w:val="Prrafodelista"/>
+                                  <w:numPr>
+                                    <w:ilvl w:val="0"/>
+                                    <w:numId w:val="9"/>
+                                  </w:numPr>
+                                  <w:rPr>
+                                    <w:bCs/>
+                                    <w:sz w:val="24"/>
+                                    <w:szCs w:val="32"/>
+                                    <w:lang w:val="es-CR"/>
+                                  </w:rPr>
+                                </w:pPr>
+                                <w:r>
+                                  <w:rPr>
+                                    <w:bCs/>
+                                    <w:sz w:val="24"/>
+                                    <w:szCs w:val="32"/>
+                                    <w:lang w:val="es-CR"/>
+                                  </w:rPr>
+                                  <w:t>Canales de Comercio</w:t>
                                 </w:r>
                               </w:p>
                             </w:txbxContent>
@@ -389,7 +432,7 @@
                             <a:effectLst/>
                             <a:extLst>
                               <a:ext uri="{C572A759-6A51-4108-AA02-DFA0A04FC94B}">
-                                <ma14:wrappingTextBoxFlag xmlns:ma14="http://schemas.microsoft.com/office/mac/drawingml/2011/main" xmlns:w="http://schemas.openxmlformats.org/wordprocessingml/2006/main" xmlns:w10="urn:schemas-microsoft-com:office:word" xmlns:v="urn:schemas-microsoft-com:vml" xmlns:o="urn:schemas-microsoft-com:office:office" xmlns:mv="urn:schemas-microsoft-com:mac:vml" xmlns:mo="http://schemas.microsoft.com/office/mac/office/2008/main" xmlns=""/>
+                                <ma14:wrappingTextBoxFlag xmlns="" xmlns:mo="http://schemas.microsoft.com/office/mac/office/2008/main" xmlns:mv="urn:schemas-microsoft-com:mac:vml" xmlns:o="urn:schemas-microsoft-com:office:office" xmlns:v="urn:schemas-microsoft-com:vml" xmlns:w10="urn:schemas-microsoft-com:office:word" xmlns:w="http://schemas.openxmlformats.org/wordprocessingml/2006/main" xmlns:ma14="http://schemas.microsoft.com/office/mac/drawingml/2011/main"/>
                               </a:ext>
                             </a:extLst>
                           </wps:spPr>
@@ -592,7 +635,7 @@
                             <a:effectLst/>
                             <a:extLst>
                               <a:ext uri="{C572A759-6A51-4108-AA02-DFA0A04FC94B}">
-                                <ma14:wrappingTextBoxFlag xmlns:ma14="http://schemas.microsoft.com/office/mac/drawingml/2011/main" xmlns:w="http://schemas.openxmlformats.org/wordprocessingml/2006/main" xmlns:w10="urn:schemas-microsoft-com:office:word" xmlns:v="urn:schemas-microsoft-com:vml" xmlns:o="urn:schemas-microsoft-com:office:office" xmlns:mv="urn:schemas-microsoft-com:mac:vml" xmlns:mo="http://schemas.microsoft.com/office/mac/office/2008/main" xmlns=""/>
+                                <ma14:wrappingTextBoxFlag xmlns="" xmlns:mo="http://schemas.microsoft.com/office/mac/office/2008/main" xmlns:mv="urn:schemas-microsoft-com:mac:vml" xmlns:o="urn:schemas-microsoft-com:office:office" xmlns:v="urn:schemas-microsoft-com:vml" xmlns:w10="urn:schemas-microsoft-com:office:word" xmlns:w="http://schemas.openxmlformats.org/wordprocessingml/2006/main" xmlns:ma14="http://schemas.microsoft.com/office/mac/drawingml/2011/main"/>
                               </a:ext>
                             </a:extLst>
                           </wps:spPr>
@@ -617,11 +660,10 @@
                                   <w:pStyle w:val="Prrafodelista"/>
                                   <w:numPr>
                                     <w:ilvl w:val="0"/>
-                                    <w:numId w:val="2"/>
+                                    <w:numId w:val="7"/>
                                   </w:numPr>
-                                  <w:jc w:val="center"/>
-                                  <w:rPr>
-                                    <w:bCs/>
+                                  <w:rPr>
+                                    <w:b/>
                                   </w:rPr>
                                 </w:pPr>
                                 <w:r>
@@ -629,7 +671,7 @@
                                     <w:bCs/>
                                     <w:lang w:val="es-CR"/>
                                   </w:rPr>
-                                  <w:t>Agricultura y Producción</w:t>
+                                  <w:t>Selección de Datos y Zonas Geográficas</w:t>
                                 </w:r>
                               </w:p>
                               <w:p>
@@ -637,48 +679,17 @@
                                   <w:pStyle w:val="Prrafodelista"/>
                                   <w:numPr>
                                     <w:ilvl w:val="0"/>
-                                    <w:numId w:val="2"/>
+                                    <w:numId w:val="7"/>
                                   </w:numPr>
-                                  <w:jc w:val="center"/>
-                                  <w:rPr>
-                                    <w:bCs/>
+                                  <w:rPr>
+                                    <w:b/>
                                   </w:rPr>
                                 </w:pPr>
                                 <w:r>
                                   <w:rPr>
                                     <w:bCs/>
-                                    <w:lang w:val="es-CR"/>
-                                  </w:rPr>
-                                  <w:t xml:space="preserve">Economía </w:t>
-                                </w:r>
-                                <w:proofErr w:type="spellStart"/>
-                                <w:r>
-                                  <w:rPr>
-                                    <w:bCs/>
-                                    <w:lang w:val="es-CR"/>
-                                  </w:rPr>
-                                  <w:t>Agricola</w:t>
-                                </w:r>
-                                <w:proofErr w:type="spellEnd"/>
-                              </w:p>
-                              <w:p>
-                                <w:pPr>
-                                  <w:pStyle w:val="Prrafodelista"/>
-                                  <w:numPr>
-                                    <w:ilvl w:val="0"/>
-                                    <w:numId w:val="2"/>
-                                  </w:numPr>
-                                  <w:jc w:val="center"/>
-                                  <w:rPr>
-                                    <w:bCs/>
-                                  </w:rPr>
-                                </w:pPr>
-                                <w:r>
-                                  <w:rPr>
-                                    <w:bCs/>
-                                    <w:lang w:val="es-CR"/>
-                                  </w:rPr>
-                                  <w:t>Estadística: Comparación de medias</w:t>
+                                  </w:rPr>
+                                  <w:t xml:space="preserve">Categorización y Segmentación </w:t>
                                 </w:r>
                               </w:p>
                               <w:p>
@@ -686,28 +697,62 @@
                                   <w:pStyle w:val="Prrafodelista"/>
                                   <w:numPr>
                                     <w:ilvl w:val="0"/>
-                                    <w:numId w:val="2"/>
+                                    <w:numId w:val="7"/>
                                   </w:numPr>
-                                  <w:jc w:val="center"/>
-                                  <w:rPr>
-                                    <w:bCs/>
+                                  <w:rPr>
+                                    <w:b/>
                                   </w:rPr>
                                 </w:pPr>
                                 <w:r>
                                   <w:rPr>
                                     <w:bCs/>
-                                    <w:lang w:val="es-CR"/>
-                                  </w:rPr>
-                                  <w:t>Desarrollo Sostenible</w:t>
+                                  </w:rPr>
+                                  <w:t>Comparación de Medias</w:t>
                                 </w:r>
                               </w:p>
                               <w:p>
                                 <w:pPr>
-                                  <w:ind w:left="360"/>
+                                  <w:pStyle w:val="Prrafodelista"/>
+                                  <w:numPr>
+                                    <w:ilvl w:val="0"/>
+                                    <w:numId w:val="7"/>
+                                  </w:numPr>
                                   <w:rPr>
                                     <w:b/>
                                   </w:rPr>
                                 </w:pPr>
+                                <w:r>
+                                  <w:rPr>
+                                    <w:bCs/>
+                                  </w:rPr>
+                                  <w:t>Identificación de Patrones y Tendencias</w:t>
+                                </w:r>
+                              </w:p>
+                              <w:p>
+                                <w:pPr>
+                                  <w:pStyle w:val="Prrafodelista"/>
+                                  <w:numPr>
+                                    <w:ilvl w:val="0"/>
+                                    <w:numId w:val="7"/>
+                                  </w:numPr>
+                                  <w:rPr>
+                                    <w:b/>
+                                  </w:rPr>
+                                </w:pPr>
+                                <w:r>
+                                  <w:rPr>
+                                    <w:bCs/>
+                                  </w:rPr>
+                                  <w:t xml:space="preserve">Contextualización </w:t>
+                                </w:r>
+                                <w:proofErr w:type="spellStart"/>
+                                <w:r>
+                                  <w:rPr>
+                                    <w:bCs/>
+                                  </w:rPr>
+                                  <w:t>Historica</w:t>
+                                </w:r>
+                                <w:proofErr w:type="spellEnd"/>
                               </w:p>
                             </w:txbxContent>
                           </wps:txbx>
@@ -820,7 +865,7 @@
                             <a:effectLst/>
                             <a:extLst>
                               <a:ext uri="{C572A759-6A51-4108-AA02-DFA0A04FC94B}">
-                                <ma14:wrappingTextBoxFlag xmlns:ma14="http://schemas.microsoft.com/office/mac/drawingml/2011/main" xmlns:w="http://schemas.openxmlformats.org/wordprocessingml/2006/main" xmlns:w10="urn:schemas-microsoft-com:office:word" xmlns:v="urn:schemas-microsoft-com:vml" xmlns:o="urn:schemas-microsoft-com:office:office" xmlns:mv="urn:schemas-microsoft-com:mac:vml" xmlns:mo="http://schemas.microsoft.com/office/mac/office/2008/main" xmlns=""/>
+                                <ma14:wrappingTextBoxFlag xmlns="" xmlns:mo="http://schemas.microsoft.com/office/mac/office/2008/main" xmlns:mv="urn:schemas-microsoft-com:mac:vml" xmlns:o="urn:schemas-microsoft-com:office:office" xmlns:v="urn:schemas-microsoft-com:vml" xmlns:w10="urn:schemas-microsoft-com:office:word" xmlns:w="http://schemas.openxmlformats.org/wordprocessingml/2006/main" xmlns:ma14="http://schemas.microsoft.com/office/mac/drawingml/2011/main"/>
                               </a:ext>
                             </a:extLst>
                           </wps:spPr>
@@ -866,16 +911,7 @@
                                     <w:szCs w:val="16"/>
                                     <w:lang w:val="es-CR"/>
                                   </w:rPr>
-                                  <w:t>E</w:t>
-                                </w:r>
-                                <w:r>
-                                  <w:rPr>
-                                    <w:bCs/>
-                                    <w:sz w:val="16"/>
-                                    <w:szCs w:val="16"/>
-                                    <w:lang w:val="es-CR"/>
-                                  </w:rPr>
-                                  <w:t>studio detallado de algo, especialmente de una obra o de un escrito.</w:t>
+                                  <w:t>Estudio detallado de algo, especialmente de una obra o de un escrito.</w:t>
                                 </w:r>
                               </w:p>
                               <w:p>
@@ -933,16 +969,7 @@
                                     <w:szCs w:val="16"/>
                                     <w:lang w:val="es-CR"/>
                                   </w:rPr>
-                                  <w:t xml:space="preserve">: </w:t>
-                                </w:r>
-                                <w:r>
-                                  <w:rPr>
-                                    <w:bCs/>
-                                    <w:sz w:val="16"/>
-                                    <w:szCs w:val="16"/>
-                                    <w:lang w:val="es-CR"/>
-                                  </w:rPr>
-                                  <w:t>Que guarda relación con alguien o con algo.</w:t>
+                                  <w:t>: Que guarda relación con alguien o con algo.</w:t>
                                 </w:r>
                               </w:p>
                               <w:p>
@@ -1036,16 +1063,7 @@
                                     <w:szCs w:val="16"/>
                                     <w:lang w:val="es-CR"/>
                                   </w:rPr>
-                                  <w:t xml:space="preserve">: </w:t>
-                                </w:r>
-                                <w:r>
-                                  <w:rPr>
-                                    <w:bCs/>
-                                    <w:sz w:val="16"/>
-                                    <w:szCs w:val="16"/>
-                                    <w:lang w:val="es-CR"/>
-                                  </w:rPr>
-                                  <w:t>Variedad entre cosas de una misma especie.</w:t>
+                                  <w:t>: Variedad entre cosas de una misma especie.</w:t>
                                 </w:r>
                               </w:p>
                               <w:p>
@@ -1457,7 +1475,7 @@
                             <a:effectLst/>
                             <a:extLst>
                               <a:ext uri="{C572A759-6A51-4108-AA02-DFA0A04FC94B}">
-                                <ma14:wrappingTextBoxFlag xmlns:ma14="http://schemas.microsoft.com/office/mac/drawingml/2011/main" xmlns:w="http://schemas.openxmlformats.org/wordprocessingml/2006/main" xmlns:w10="urn:schemas-microsoft-com:office:word" xmlns:v="urn:schemas-microsoft-com:vml" xmlns:o="urn:schemas-microsoft-com:office:office" xmlns:mv="urn:schemas-microsoft-com:mac:vml" xmlns:mo="http://schemas.microsoft.com/office/mac/office/2008/main" xmlns=""/>
+                                <ma14:wrappingTextBoxFlag xmlns="" xmlns:mo="http://schemas.microsoft.com/office/mac/office/2008/main" xmlns:mv="urn:schemas-microsoft-com:mac:vml" xmlns:o="urn:schemas-microsoft-com:office:office" xmlns:v="urn:schemas-microsoft-com:vml" xmlns:w10="urn:schemas-microsoft-com:office:word" xmlns:w="http://schemas.openxmlformats.org/wordprocessingml/2006/main" xmlns:ma14="http://schemas.microsoft.com/office/mac/drawingml/2011/main"/>
                               </a:ext>
                             </a:extLst>
                           </wps:spPr>
@@ -1733,7 +1751,7 @@
                             <a:effectLst/>
                             <a:extLst>
                               <a:ext uri="{C572A759-6A51-4108-AA02-DFA0A04FC94B}">
-                                <ma14:wrappingTextBoxFlag xmlns:ma14="http://schemas.microsoft.com/office/mac/drawingml/2011/main" xmlns:w="http://schemas.openxmlformats.org/wordprocessingml/2006/main" xmlns:w10="urn:schemas-microsoft-com:office:word" xmlns:v="urn:schemas-microsoft-com:vml" xmlns:o="urn:schemas-microsoft-com:office:office" xmlns:mv="urn:schemas-microsoft-com:mac:vml" xmlns:mo="http://schemas.microsoft.com/office/mac/office/2008/main" xmlns=""/>
+                                <ma14:wrappingTextBoxFlag xmlns="" xmlns:mo="http://schemas.microsoft.com/office/mac/office/2008/main" xmlns:mv="urn:schemas-microsoft-com:mac:vml" xmlns:o="urn:schemas-microsoft-com:office:office" xmlns:v="urn:schemas-microsoft-com:vml" xmlns:w10="urn:schemas-microsoft-com:office:word" xmlns:w="http://schemas.openxmlformats.org/wordprocessingml/2006/main" xmlns:ma14="http://schemas.microsoft.com/office/mac/drawingml/2011/main"/>
                               </a:ext>
                             </a:extLst>
                           </wps:spPr>
@@ -1777,7 +1795,7 @@
                                   <w:rPr>
                                     <w:rFonts w:ascii="20 CENTS MARKER Bold" w:hAnsi="20 CENTS MARKER Bold"/>
                                   </w:rPr>
-                                  <w:t>Para la toma de Decisiones Agrícolas</w:t>
+                                  <w:t>La diferencia de países por distintos factores va a tener un cambio en la exportación</w:t>
                                 </w:r>
                               </w:p>
                               <w:p>
@@ -1792,31 +1810,6 @@
                                     <w:rFonts w:ascii="20 CENTS MARKER Bold" w:hAnsi="20 CENTS MARKER Bold"/>
                                   </w:rPr>
                                 </w:pPr>
-                                <w:r>
-                                  <w:rPr>
-                                    <w:rFonts w:ascii="20 CENTS MARKER Bold" w:hAnsi="20 CENTS MARKER Bold"/>
-                                  </w:rPr>
-                                  <w:t xml:space="preserve">Planificación de Políticas Publicas </w:t>
-                                </w:r>
-                              </w:p>
-                              <w:p>
-                                <w:pPr>
-                                  <w:pStyle w:val="Prrafodelista"/>
-                                  <w:numPr>
-                                    <w:ilvl w:val="0"/>
-                                    <w:numId w:val="5"/>
-                                  </w:numPr>
-                                  <w:jc w:val="center"/>
-                                  <w:rPr>
-                                    <w:rFonts w:ascii="20 CENTS MARKER Bold" w:hAnsi="20 CENTS MARKER Bold"/>
-                                  </w:rPr>
-                                </w:pPr>
-                                <w:r>
-                                  <w:rPr>
-                                    <w:rFonts w:ascii="20 CENTS MARKER Bold" w:hAnsi="20 CENTS MARKER Bold"/>
-                                  </w:rPr>
-                                  <w:t>Comercio Internacional</w:t>
-                                </w:r>
                               </w:p>
                             </w:txbxContent>
                           </wps:txbx>
@@ -1999,7 +1992,7 @@
                             <a:effectLst/>
                             <a:extLst>
                               <a:ext uri="{C572A759-6A51-4108-AA02-DFA0A04FC94B}">
-                                <ma14:wrappingTextBoxFlag xmlns:ma14="http://schemas.microsoft.com/office/mac/drawingml/2011/main" xmlns:w="http://schemas.openxmlformats.org/wordprocessingml/2006/main" xmlns:w10="urn:schemas-microsoft-com:office:word" xmlns:v="urn:schemas-microsoft-com:vml" xmlns:o="urn:schemas-microsoft-com:office:office" xmlns:mv="urn:schemas-microsoft-com:mac:vml" xmlns:mo="http://schemas.microsoft.com/office/mac/office/2008/main" xmlns=""/>
+                                <ma14:wrappingTextBoxFlag xmlns="" xmlns:mo="http://schemas.microsoft.com/office/mac/office/2008/main" xmlns:mv="urn:schemas-microsoft-com:mac:vml" xmlns:o="urn:schemas-microsoft-com:office:office" xmlns:v="urn:schemas-microsoft-com:vml" xmlns:w10="urn:schemas-microsoft-com:office:word" xmlns:w="http://schemas.openxmlformats.org/wordprocessingml/2006/main" xmlns:ma14="http://schemas.microsoft.com/office/mac/drawingml/2011/main"/>
                               </a:ext>
                             </a:extLst>
                           </wps:spPr>
@@ -2022,161 +2015,41 @@
                               <w:p>
                                 <w:pPr>
                                   <w:pStyle w:val="Prrafodelista"/>
-                                  <w:numPr>
-                                    <w:ilvl w:val="0"/>
-                                    <w:numId w:val="3"/>
-                                  </w:numPr>
-                                  <w:jc w:val="center"/>
-                                  <w:rPr>
-                                    <w:rFonts w:ascii="20 CENTS MARKER Bold" w:hAnsi="20 CENTS MARKER Bold"/>
+                                  <w:rPr>
+                                    <w:rFonts w:asciiTheme="majorHAnsi" w:hAnsiTheme="majorHAnsi"/>
+                                    <w:sz w:val="28"/>
+                                    <w:szCs w:val="28"/>
+                                    <w:lang w:val="es-CR"/>
                                   </w:rPr>
                                 </w:pPr>
                                 <w:r>
                                   <w:rPr>
-                                    <w:rFonts w:ascii="20 CENTS MARKER Bold" w:hAnsi="20 CENTS MARKER Bold"/>
+                                    <w:rFonts w:asciiTheme="majorHAnsi" w:hAnsiTheme="majorHAnsi"/>
+                                    <w:sz w:val="28"/>
+                                    <w:szCs w:val="28"/>
                                     <w:lang w:val="es-CR"/>
                                   </w:rPr>
-                                  <w:t xml:space="preserve">Diferencias Geográficas en la Producción </w:t>
-                                </w:r>
-                              </w:p>
-                              <w:p>
-                                <w:pPr>
-                                  <w:pStyle w:val="Prrafodelista"/>
-                                  <w:numPr>
-                                    <w:ilvl w:val="0"/>
-                                    <w:numId w:val="3"/>
-                                  </w:numPr>
-                                  <w:jc w:val="center"/>
-                                  <w:rPr>
-                                    <w:rFonts w:ascii="20 CENTS MARKER Bold" w:hAnsi="20 CENTS MARKER Bold"/>
-                                  </w:rPr>
-                                </w:pPr>
-                                <w:r>
-                                  <w:rPr>
-                                    <w:rFonts w:ascii="20 CENTS MARKER Bold" w:hAnsi="20 CENTS MARKER Bold"/>
-                                    <w:lang w:val="es-CR"/>
-                                  </w:rPr>
-                                  <w:t>Factores de influencia</w:t>
-                                </w:r>
-                              </w:p>
-                              <w:p>
-                                <w:pPr>
-                                  <w:pStyle w:val="Prrafodelista"/>
-                                  <w:numPr>
-                                    <w:ilvl w:val="0"/>
-                                    <w:numId w:val="3"/>
-                                  </w:numPr>
-                                  <w:jc w:val="center"/>
-                                  <w:rPr>
-                                    <w:rFonts w:ascii="20 CENTS MARKER Bold" w:hAnsi="20 CENTS MARKER Bold"/>
-                                  </w:rPr>
-                                </w:pPr>
-                                <w:r>
-                                  <w:rPr>
-                                    <w:rFonts w:ascii="20 CENTS MARKER Bold" w:hAnsi="20 CENTS MARKER Bold"/>
-                                    <w:lang w:val="es-CR"/>
-                                  </w:rPr>
-                                  <w:t>Evolución histórica y momentos importantes</w:t>
-                                </w:r>
-                              </w:p>
-                              <w:p>
-                                <w:pPr>
-                                  <w:pStyle w:val="Prrafodelista"/>
-                                  <w:numPr>
-                                    <w:ilvl w:val="0"/>
-                                    <w:numId w:val="3"/>
-                                  </w:numPr>
-                                  <w:jc w:val="center"/>
-                                  <w:rPr>
-                                    <w:rFonts w:ascii="20 CENTS MARKER Bold" w:hAnsi="20 CENTS MARKER Bold"/>
-                                  </w:rPr>
-                                </w:pPr>
-                                <w:r>
-                                  <w:rPr>
-                                    <w:rFonts w:ascii="20 CENTS MARKER Bold" w:hAnsi="20 CENTS MARKER Bold"/>
-                                  </w:rPr>
-                                  <w:t>Perspectivas Futuras</w:t>
-                                </w:r>
-                              </w:p>
-                            </w:txbxContent>
-                          </wps:txbx>
-                          <wps:bodyPr rot="0" spcFirstLastPara="0" vertOverflow="overflow" horzOverflow="overflow" vert="horz" wrap="square" lIns="91440" tIns="45720" rIns="91440" bIns="45720" numCol="1" spcCol="0" rtlCol="0" fromWordArt="0" anchor="t" anchorCtr="0" forceAA="0" compatLnSpc="1">
-                            <a:prstTxWarp prst="textNoShape">
-                              <a:avLst/>
-                            </a:prstTxWarp>
-                            <a:noAutofit/>
-                          </wps:bodyPr>
-                        </wps:wsp>
-                        <wps:wsp>
-                          <wps:cNvPr id="22" name="Cuadro de texto 22"/>
-                          <wps:cNvSpPr txBox="1"/>
-                          <wps:spPr>
-                            <a:xfrm>
-                              <a:off x="253653" y="3017636"/>
-                              <a:ext cx="3596365" cy="549523"/>
-                            </a:xfrm>
-                            <a:prstGeom prst="rect">
-                              <a:avLst/>
-                            </a:prstGeom>
-                            <a:noFill/>
-                            <a:ln>
-                              <a:solidFill>
-                                <a:schemeClr val="tx1"/>
-                              </a:solidFill>
-                              <a:prstDash val="lgDashDotDot"/>
-                            </a:ln>
-                            <a:effectLst/>
-                            <a:extLst>
-                              <a:ext uri="{C572A759-6A51-4108-AA02-DFA0A04FC94B}">
-                                <ma14:wrappingTextBoxFlag xmlns:ma14="http://schemas.microsoft.com/office/mac/drawingml/2011/main" xmlns:w="http://schemas.openxmlformats.org/wordprocessingml/2006/main" xmlns:w10="urn:schemas-microsoft-com:office:word" xmlns:v="urn:schemas-microsoft-com:vml" xmlns:o="urn:schemas-microsoft-com:office:office" xmlns:mv="urn:schemas-microsoft-com:mac:vml" xmlns:mo="http://schemas.microsoft.com/office/mac/office/2008/main" xmlns=""/>
-                              </a:ext>
-                            </a:extLst>
-                          </wps:spPr>
-                          <wps:style>
-                            <a:lnRef idx="0">
-                              <a:schemeClr val="accent1"/>
-                            </a:lnRef>
-                            <a:fillRef idx="0">
-                              <a:schemeClr val="accent1"/>
-                            </a:fillRef>
-                            <a:effectRef idx="0">
-                              <a:schemeClr val="accent1"/>
-                            </a:effectRef>
-                            <a:fontRef idx="minor">
-                              <a:schemeClr val="dk1"/>
-                            </a:fontRef>
-                          </wps:style>
-                          <wps:txbx>
-                            <w:txbxContent>
-                              <w:p>
-                                <w:pPr>
-                                  <w:rPr>
-                                    <w:rFonts w:asciiTheme="majorHAnsi" w:hAnsiTheme="majorHAnsi"/>
-                                    <w:lang w:val="es-CR"/>
-                                  </w:rPr>
-                                </w:pPr>
-                                <w:r>
-                                  <w:rPr>
-                                    <w:rFonts w:asciiTheme="majorHAnsi" w:hAnsiTheme="majorHAnsi"/>
-                                    <w:lang w:val="es-CR"/>
-                                  </w:rPr>
-                                  <w:t xml:space="preserve">Siguiente </w:t>
+                                  <w:t xml:space="preserve">Medias De Exportación de la producción de piña, banano y </w:t>
                                 </w:r>
                                 <w:proofErr w:type="spellStart"/>
                                 <w:r>
                                   <w:rPr>
                                     <w:rFonts w:asciiTheme="majorHAnsi" w:hAnsiTheme="majorHAnsi"/>
+                                    <w:sz w:val="28"/>
+                                    <w:szCs w:val="28"/>
                                     <w:lang w:val="es-CR"/>
                                   </w:rPr>
-                                  <w:t>pagina</w:t>
+                                  <w:t>cafe</w:t>
                                 </w:r>
                                 <w:proofErr w:type="spellEnd"/>
                                 <w:r>
                                   <w:rPr>
                                     <w:rFonts w:asciiTheme="majorHAnsi" w:hAnsiTheme="majorHAnsi"/>
+                                    <w:sz w:val="28"/>
+                                    <w:szCs w:val="28"/>
                                     <w:lang w:val="es-CR"/>
                                   </w:rPr>
-                                  <w:t>.</w:t>
+                                  <w:t xml:space="preserve"> en distintos sectores</w:t>
                                 </w:r>
                               </w:p>
                             </w:txbxContent>
@@ -2280,7 +2153,7 @@
                             <a:effectLst/>
                             <a:extLst>
                               <a:ext uri="{C572A759-6A51-4108-AA02-DFA0A04FC94B}">
-                                <ma14:wrappingTextBoxFlag xmlns:ma14="http://schemas.microsoft.com/office/mac/drawingml/2011/main" xmlns:w="http://schemas.openxmlformats.org/wordprocessingml/2006/main" xmlns:w10="urn:schemas-microsoft-com:office:word" xmlns:v="urn:schemas-microsoft-com:vml" xmlns:o="urn:schemas-microsoft-com:office:office" xmlns:mv="urn:schemas-microsoft-com:mac:vml" xmlns:mo="http://schemas.microsoft.com/office/mac/office/2008/main" xmlns=""/>
+                                <ma14:wrappingTextBoxFlag xmlns="" xmlns:mo="http://schemas.microsoft.com/office/mac/office/2008/main" xmlns:mv="urn:schemas-microsoft-com:mac:vml" xmlns:o="urn:schemas-microsoft-com:office:office" xmlns:v="urn:schemas-microsoft-com:vml" xmlns:w10="urn:schemas-microsoft-com:office:word" xmlns:w="http://schemas.openxmlformats.org/wordprocessingml/2006/main" xmlns:ma14="http://schemas.microsoft.com/office/mac/drawingml/2011/main"/>
                               </a:ext>
                             </a:extLst>
                           </wps:spPr>
@@ -2310,43 +2183,18 @@
                                   <w:jc w:val="center"/>
                                   <w:rPr>
                                     <w:rFonts w:ascii="20 CENTS MARKER Bold" w:hAnsi="20 CENTS MARKER Bold"/>
+                                    <w:sz w:val="28"/>
+                                    <w:szCs w:val="40"/>
                                   </w:rPr>
                                 </w:pPr>
                                 <w:r>
                                   <w:rPr>
                                     <w:rFonts w:ascii="20 CENTS MARKER Bold" w:hAnsi="20 CENTS MARKER Bold"/>
+                                    <w:sz w:val="28"/>
+                                    <w:szCs w:val="40"/>
                                     <w:lang w:val="es-CR"/>
                                   </w:rPr>
-                                  <w:t xml:space="preserve">Definir el problema de </w:t>
-                                </w:r>
-                                <w:proofErr w:type="gramStart"/>
-                                <w:r>
-                                  <w:rPr>
-                                    <w:rFonts w:ascii="20 CENTS MARKER Bold" w:hAnsi="20 CENTS MARKER Bold"/>
-                                    <w:lang w:val="es-CR"/>
-                                  </w:rPr>
-                                  <w:t>investigación .</w:t>
-                                </w:r>
-                                <w:proofErr w:type="gramEnd"/>
-                              </w:p>
-                              <w:p>
-                                <w:pPr>
-                                  <w:pStyle w:val="Prrafodelista"/>
-                                  <w:numPr>
-                                    <w:ilvl w:val="0"/>
-                                    <w:numId w:val="1"/>
-                                  </w:numPr>
-                                  <w:jc w:val="center"/>
-                                  <w:rPr>
-                                    <w:rFonts w:ascii="20 CENTS MARKER Bold" w:hAnsi="20 CENTS MARKER Bold"/>
-                                  </w:rPr>
-                                </w:pPr>
-                                <w:r>
-                                  <w:rPr>
-                                    <w:rFonts w:ascii="20 CENTS MARKER Bold" w:hAnsi="20 CENTS MARKER Bold"/>
-                                    <w:lang w:val="es-CR"/>
-                                  </w:rPr>
-                                  <w:t>Recopilación de Datos.</w:t>
+                                  <w:t>Distintos Sectores</w:t>
                                 </w:r>
                               </w:p>
                               <w:p>
@@ -2359,14 +2207,18 @@
                                   <w:jc w:val="center"/>
                                   <w:rPr>
                                     <w:rFonts w:ascii="20 CENTS MARKER Bold" w:hAnsi="20 CENTS MARKER Bold"/>
+                                    <w:sz w:val="28"/>
+                                    <w:szCs w:val="40"/>
                                   </w:rPr>
                                 </w:pPr>
                                 <w:r>
                                   <w:rPr>
                                     <w:rFonts w:ascii="20 CENTS MARKER Bold" w:hAnsi="20 CENTS MARKER Bold"/>
+                                    <w:sz w:val="28"/>
+                                    <w:szCs w:val="40"/>
                                     <w:lang w:val="es-CR"/>
                                   </w:rPr>
-                                  <w:t>Aplacar el método de comparación de Medias.</w:t>
+                                  <w:t xml:space="preserve">Distintos Productos </w:t>
                                 </w:r>
                               </w:p>
                               <w:p>
@@ -2379,14 +2231,18 @@
                                   <w:jc w:val="center"/>
                                   <w:rPr>
                                     <w:rFonts w:ascii="20 CENTS MARKER Bold" w:hAnsi="20 CENTS MARKER Bold"/>
+                                    <w:sz w:val="28"/>
+                                    <w:szCs w:val="40"/>
                                   </w:rPr>
                                 </w:pPr>
                                 <w:r>
                                   <w:rPr>
                                     <w:rFonts w:ascii="20 CENTS MARKER Bold" w:hAnsi="20 CENTS MARKER Bold"/>
+                                    <w:sz w:val="28"/>
+                                    <w:szCs w:val="40"/>
                                     <w:lang w:val="es-CR"/>
                                   </w:rPr>
-                                  <w:t>Análisis de Resultados.</w:t>
+                                  <w:t>Distintos Años</w:t>
                                 </w:r>
                               </w:p>
                             </w:txbxContent>
@@ -2413,7 +2269,7 @@
           </mc:Choice>
           <mc:Fallback>
             <w:pict>
-              <v:group w14:anchorId="04F479D1" id="Agrupar 31" o:spid="_x0000_s1026" style="position:absolute;margin-left:-20.25pt;margin-top:-32.05pt;width:802.2pt;height:558.9pt;z-index:251655168;mso-width-relative:margin;mso-height-relative:margin" coordorigin="-239" coordsize="92683,70040" o:gfxdata="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">
+              <v:group w14:anchorId="04F479D1" id="Agrupar 31" o:spid="_x0000_s1026" style="position:absolute;margin-left:-19.85pt;margin-top:-32.1pt;width:802.2pt;height:558.9pt;z-index:251656192;mso-width-relative:margin;mso-height-relative:margin" coordorigin="-239" coordsize="92683,70040" o:gfxdata="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">
                 <v:group id="Agrupar 30" o:spid="_x0000_s1027" style="position:absolute;left:-239;top:10833;width:65024;height:59207" coordorigin="-1388,2508" coordsize="65024,59206" o:gfxdata="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">
                   <v:shape id="Cuadro de texto 17" o:spid="_x0000_s1028" style="position:absolute;left:-1388;top:2508;width:32786;height:20155;visibility:visible;mso-wrap-style:square;v-text-anchor:top" coordsize="3606357,2042488" o:spt="100" o:gfxdata="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" adj="-11796480,,5400" path="m,7951l2681941,r924416,2042488l,2042488,,7951xe" filled="f" strokecolor="black [3213]">
                     <v:stroke dashstyle="longDashDotDot" joinstyle="miter"/>
@@ -2423,25 +2279,40 @@
                       <w:txbxContent>
                         <w:p>
                           <w:pPr>
-                            <w:pStyle w:val="Prrafodelista"/>
-                            <w:numPr>
-                              <w:ilvl w:val="0"/>
-                              <w:numId w:val="4"/>
-                            </w:numPr>
-                            <w:rPr>
-                              <w:bCs/>
-                              <w:sz w:val="24"/>
-                              <w:szCs w:val="32"/>
-                            </w:rPr>
-                          </w:pPr>
-                          <w:r>
                             <w:rPr>
                               <w:bCs/>
                               <w:sz w:val="24"/>
                               <w:szCs w:val="32"/>
                               <w:lang w:val="es-CR"/>
                             </w:rPr>
-                            <w:t xml:space="preserve">Investigación Documental </w:t>
+                          </w:pPr>
+                          <w:r>
+                            <w:rPr>
+                              <w:bCs/>
+                              <w:sz w:val="24"/>
+                              <w:szCs w:val="32"/>
+                              <w:lang w:val="es-CR"/>
+                            </w:rPr>
+                            <w:t xml:space="preserve">Puede ser que sucedan distintas </w:t>
+                          </w:r>
+                        </w:p>
+                        <w:p>
+                          <w:pPr>
+                            <w:rPr>
+                              <w:bCs/>
+                              <w:sz w:val="24"/>
+                              <w:szCs w:val="32"/>
+                              <w:lang w:val="es-CR"/>
+                            </w:rPr>
+                          </w:pPr>
+                          <w:r>
+                            <w:rPr>
+                              <w:bCs/>
+                              <w:sz w:val="24"/>
+                              <w:szCs w:val="32"/>
+                              <w:lang w:val="es-CR"/>
+                            </w:rPr>
+                            <w:t>Cosas por distintos factores como:</w:t>
                           </w:r>
                         </w:p>
                         <w:p>
@@ -2449,22 +2320,23 @@
                             <w:pStyle w:val="Prrafodelista"/>
                             <w:numPr>
                               <w:ilvl w:val="0"/>
-                              <w:numId w:val="4"/>
+                              <w:numId w:val="9"/>
                             </w:numPr>
-                            <w:rPr>
-                              <w:bCs/>
-                              <w:sz w:val="24"/>
-                              <w:szCs w:val="32"/>
-                            </w:rPr>
-                          </w:pPr>
-                          <w:r>
                             <w:rPr>
                               <w:bCs/>
                               <w:sz w:val="24"/>
                               <w:szCs w:val="32"/>
                               <w:lang w:val="es-CR"/>
                             </w:rPr>
-                            <w:t>Análisis de Datos</w:t>
+                          </w:pPr>
+                          <w:r>
+                            <w:rPr>
+                              <w:bCs/>
+                              <w:sz w:val="24"/>
+                              <w:szCs w:val="32"/>
+                              <w:lang w:val="es-CR"/>
+                            </w:rPr>
+                            <w:t>Condiciones Climáticas</w:t>
                           </w:r>
                         </w:p>
                         <w:p>
@@ -2472,42 +2344,23 @@
                             <w:pStyle w:val="Prrafodelista"/>
                             <w:numPr>
                               <w:ilvl w:val="0"/>
-                              <w:numId w:val="4"/>
+                              <w:numId w:val="9"/>
                             </w:numPr>
-                            <w:rPr>
-                              <w:bCs/>
-                              <w:sz w:val="24"/>
-                              <w:szCs w:val="32"/>
-                            </w:rPr>
-                          </w:pPr>
-                          <w:r>
                             <w:rPr>
                               <w:bCs/>
                               <w:sz w:val="24"/>
                               <w:szCs w:val="32"/>
                               <w:lang w:val="es-CR"/>
                             </w:rPr>
-                            <w:t xml:space="preserve">Metodología de comparación </w:t>
-                          </w:r>
-                        </w:p>
-                        <w:p>
-                          <w:pPr>
-                            <w:pStyle w:val="Prrafodelista"/>
+                          </w:pPr>
+                          <w:r>
                             <w:rPr>
                               <w:bCs/>
                               <w:sz w:val="24"/>
                               <w:szCs w:val="32"/>
                               <w:lang w:val="es-CR"/>
                             </w:rPr>
-                          </w:pPr>
-                          <w:r>
-                            <w:rPr>
-                              <w:bCs/>
-                              <w:sz w:val="24"/>
-                              <w:szCs w:val="32"/>
-                              <w:lang w:val="es-CR"/>
-                            </w:rPr>
-                            <w:t>de Medias</w:t>
+                            <w:t>Prácticas Agrícolas</w:t>
                           </w:r>
                         </w:p>
                         <w:p>
@@ -2515,12 +2368,13 @@
                             <w:pStyle w:val="Prrafodelista"/>
                             <w:numPr>
                               <w:ilvl w:val="0"/>
-                              <w:numId w:val="4"/>
+                              <w:numId w:val="9"/>
                             </w:numPr>
                             <w:rPr>
                               <w:bCs/>
                               <w:sz w:val="24"/>
                               <w:szCs w:val="32"/>
+                              <w:lang w:val="es-CR"/>
                             </w:rPr>
                           </w:pPr>
                           <w:r>
@@ -2528,8 +2382,57 @@
                               <w:bCs/>
                               <w:sz w:val="24"/>
                               <w:szCs w:val="32"/>
-                            </w:rPr>
-                            <w:t>Análisis Histórico</w:t>
+                              <w:lang w:val="es-CR"/>
+                            </w:rPr>
+                            <w:t xml:space="preserve">Politicas Gubernamentales </w:t>
+                          </w:r>
+                        </w:p>
+                        <w:p>
+                          <w:pPr>
+                            <w:pStyle w:val="Prrafodelista"/>
+                            <w:numPr>
+                              <w:ilvl w:val="0"/>
+                              <w:numId w:val="9"/>
+                            </w:numPr>
+                            <w:rPr>
+                              <w:bCs/>
+                              <w:sz w:val="24"/>
+                              <w:szCs w:val="32"/>
+                              <w:lang w:val="es-CR"/>
+                            </w:rPr>
+                          </w:pPr>
+                          <w:r>
+                            <w:rPr>
+                              <w:bCs/>
+                              <w:sz w:val="24"/>
+                              <w:szCs w:val="32"/>
+                              <w:lang w:val="es-CR"/>
+                            </w:rPr>
+                            <w:t xml:space="preserve">Tecnología </w:t>
+                          </w:r>
+                        </w:p>
+                        <w:p>
+                          <w:pPr>
+                            <w:pStyle w:val="Prrafodelista"/>
+                            <w:numPr>
+                              <w:ilvl w:val="0"/>
+                              <w:numId w:val="9"/>
+                            </w:numPr>
+                            <w:rPr>
+                              <w:bCs/>
+                              <w:sz w:val="24"/>
+                              <w:szCs w:val="32"/>
+                              <w:lang w:val="es-CR"/>
+                            </w:rPr>
+                          </w:pPr>
+                          <w:r>
+                            <w:rPr>
+                              <w:bCs/>
+                              <w:sz w:val="24"/>
+                              <w:szCs w:val="32"/>
+                              <w:lang w:val="es-CR"/>
+                            </w:rPr>
+                            <w:t>Canales de Comercio</w:t>
                           </w:r>
                         </w:p>
                       </w:txbxContent>
@@ -2609,11 +2512,10 @@
                             <w:pStyle w:val="Prrafodelista"/>
                             <w:numPr>
                               <w:ilvl w:val="0"/>
-                              <w:numId w:val="2"/>
+                              <w:numId w:val="7"/>
                             </w:numPr>
-                            <w:jc w:val="center"/>
-                            <w:rPr>
-                              <w:bCs/>
+                            <w:rPr>
+                              <w:b/>
                             </w:rPr>
                           </w:pPr>
                           <w:r>
@@ -2621,7 +2523,7 @@
                               <w:bCs/>
                               <w:lang w:val="es-CR"/>
                             </w:rPr>
-                            <w:t>Agricultura y Producción</w:t>
+                            <w:t>Selección de Datos y Zonas Geográficas</w:t>
                           </w:r>
                         </w:p>
                         <w:p>
@@ -2629,48 +2531,17 @@
                             <w:pStyle w:val="Prrafodelista"/>
                             <w:numPr>
                               <w:ilvl w:val="0"/>
-                              <w:numId w:val="2"/>
+                              <w:numId w:val="7"/>
                             </w:numPr>
-                            <w:jc w:val="center"/>
-                            <w:rPr>
-                              <w:bCs/>
+                            <w:rPr>
+                              <w:b/>
                             </w:rPr>
                           </w:pPr>
                           <w:r>
                             <w:rPr>
                               <w:bCs/>
-                              <w:lang w:val="es-CR"/>
-                            </w:rPr>
-                            <w:t xml:space="preserve">Economía </w:t>
-                          </w:r>
-                          <w:proofErr w:type="spellStart"/>
-                          <w:r>
-                            <w:rPr>
-                              <w:bCs/>
-                              <w:lang w:val="es-CR"/>
-                            </w:rPr>
-                            <w:t>Agricola</w:t>
-                          </w:r>
-                          <w:proofErr w:type="spellEnd"/>
-                        </w:p>
-                        <w:p>
-                          <w:pPr>
-                            <w:pStyle w:val="Prrafodelista"/>
-                            <w:numPr>
-                              <w:ilvl w:val="0"/>
-                              <w:numId w:val="2"/>
-                            </w:numPr>
-                            <w:jc w:val="center"/>
-                            <w:rPr>
-                              <w:bCs/>
-                            </w:rPr>
-                          </w:pPr>
-                          <w:r>
-                            <w:rPr>
-                              <w:bCs/>
-                              <w:lang w:val="es-CR"/>
-                            </w:rPr>
-                            <w:t>Estadística: Comparación de medias</w:t>
+                            </w:rPr>
+                            <w:t xml:space="preserve">Categorización y Segmentación </w:t>
                           </w:r>
                         </w:p>
                         <w:p>
@@ -2678,28 +2549,62 @@
                             <w:pStyle w:val="Prrafodelista"/>
                             <w:numPr>
                               <w:ilvl w:val="0"/>
-                              <w:numId w:val="2"/>
+                              <w:numId w:val="7"/>
                             </w:numPr>
-                            <w:jc w:val="center"/>
-                            <w:rPr>
-                              <w:bCs/>
+                            <w:rPr>
+                              <w:b/>
                             </w:rPr>
                           </w:pPr>
                           <w:r>
                             <w:rPr>
                               <w:bCs/>
-                              <w:lang w:val="es-CR"/>
-                            </w:rPr>
-                            <w:t>Desarrollo Sostenible</w:t>
+                            </w:rPr>
+                            <w:t>Comparación de Medias</w:t>
                           </w:r>
                         </w:p>
                         <w:p>
                           <w:pPr>
-                            <w:ind w:left="360"/>
+                            <w:pStyle w:val="Prrafodelista"/>
+                            <w:numPr>
+                              <w:ilvl w:val="0"/>
+                              <w:numId w:val="7"/>
+                            </w:numPr>
                             <w:rPr>
                               <w:b/>
                             </w:rPr>
                           </w:pPr>
+                          <w:r>
+                            <w:rPr>
+                              <w:bCs/>
+                            </w:rPr>
+                            <w:t>Identificación de Patrones y Tendencias</w:t>
+                          </w:r>
+                        </w:p>
+                        <w:p>
+                          <w:pPr>
+                            <w:pStyle w:val="Prrafodelista"/>
+                            <w:numPr>
+                              <w:ilvl w:val="0"/>
+                              <w:numId w:val="7"/>
+                            </w:numPr>
+                            <w:rPr>
+                              <w:b/>
+                            </w:rPr>
+                          </w:pPr>
+                          <w:r>
+                            <w:rPr>
+                              <w:bCs/>
+                            </w:rPr>
+                            <w:t xml:space="preserve">Contextualización </w:t>
+                          </w:r>
+                          <w:proofErr w:type="spellStart"/>
+                          <w:r>
+                            <w:rPr>
+                              <w:bCs/>
+                            </w:rPr>
+                            <w:t>Historica</w:t>
+                          </w:r>
+                          <w:proofErr w:type="spellEnd"/>
                         </w:p>
                       </w:txbxContent>
                     </v:textbox>
@@ -2736,16 +2641,7 @@
                               <w:szCs w:val="16"/>
                               <w:lang w:val="es-CR"/>
                             </w:rPr>
-                            <w:t>E</w:t>
-                          </w:r>
-                          <w:r>
-                            <w:rPr>
-                              <w:bCs/>
-                              <w:sz w:val="16"/>
-                              <w:szCs w:val="16"/>
-                              <w:lang w:val="es-CR"/>
-                            </w:rPr>
-                            <w:t>studio detallado de algo, especialmente de una obra o de un escrito.</w:t>
+                            <w:t>Estudio detallado de algo, especialmente de una obra o de un escrito.</w:t>
                           </w:r>
                         </w:p>
                         <w:p>
@@ -2803,16 +2699,7 @@
                               <w:szCs w:val="16"/>
                               <w:lang w:val="es-CR"/>
                             </w:rPr>
-                            <w:t xml:space="preserve">: </w:t>
-                          </w:r>
-                          <w:r>
-                            <w:rPr>
-                              <w:bCs/>
-                              <w:sz w:val="16"/>
-                              <w:szCs w:val="16"/>
-                              <w:lang w:val="es-CR"/>
-                            </w:rPr>
-                            <w:t>Que guarda relación con alguien o con algo.</w:t>
+                            <w:t>: Que guarda relación con alguien o con algo.</w:t>
                           </w:r>
                         </w:p>
                         <w:p>
@@ -2906,16 +2793,7 @@
                               <w:szCs w:val="16"/>
                               <w:lang w:val="es-CR"/>
                             </w:rPr>
-                            <w:t xml:space="preserve">: </w:t>
-                          </w:r>
-                          <w:r>
-                            <w:rPr>
-                              <w:bCs/>
-                              <w:sz w:val="16"/>
-                              <w:szCs w:val="16"/>
-                              <w:lang w:val="es-CR"/>
-                            </w:rPr>
-                            <w:t>Variedad entre cosas de una misma especie.</w:t>
+                            <w:t>: Variedad entre cosas de una misma especie.</w:t>
                           </w:r>
                         </w:p>
                         <w:p>
@@ -3211,7 +3089,7 @@
                             <w:rPr>
                               <w:rFonts w:ascii="20 CENTS MARKER Bold" w:hAnsi="20 CENTS MARKER Bold"/>
                             </w:rPr>
-                            <w:t>Para la toma de Decisiones Agrícolas</w:t>
+                            <w:t>La diferencia de países por distintos factores va a tener un cambio en la exportación</w:t>
                           </w:r>
                         </w:p>
                         <w:p>
@@ -3226,31 +3104,6 @@
                               <w:rFonts w:ascii="20 CENTS MARKER Bold" w:hAnsi="20 CENTS MARKER Bold"/>
                             </w:rPr>
                           </w:pPr>
-                          <w:r>
-                            <w:rPr>
-                              <w:rFonts w:ascii="20 CENTS MARKER Bold" w:hAnsi="20 CENTS MARKER Bold"/>
-                            </w:rPr>
-                            <w:t xml:space="preserve">Planificación de Políticas Publicas </w:t>
-                          </w:r>
-                        </w:p>
-                        <w:p>
-                          <w:pPr>
-                            <w:pStyle w:val="Prrafodelista"/>
-                            <w:numPr>
-                              <w:ilvl w:val="0"/>
-                              <w:numId w:val="5"/>
-                            </w:numPr>
-                            <w:jc w:val="center"/>
-                            <w:rPr>
-                              <w:rFonts w:ascii="20 CENTS MARKER Bold" w:hAnsi="20 CENTS MARKER Bold"/>
-                            </w:rPr>
-                          </w:pPr>
-                          <w:r>
-                            <w:rPr>
-                              <w:rFonts w:ascii="20 CENTS MARKER Bold" w:hAnsi="20 CENTS MARKER Bold"/>
-                            </w:rPr>
-                            <w:t>Comercio Internacional</w:t>
-                          </w:r>
                         </w:p>
                       </w:txbxContent>
                     </v:textbox>
@@ -3264,124 +3117,47 @@
                         <w:p>
                           <w:pPr>
                             <w:pStyle w:val="Prrafodelista"/>
-                            <w:numPr>
-                              <w:ilvl w:val="0"/>
-                              <w:numId w:val="3"/>
-                            </w:numPr>
-                            <w:jc w:val="center"/>
-                            <w:rPr>
-                              <w:rFonts w:ascii="20 CENTS MARKER Bold" w:hAnsi="20 CENTS MARKER Bold"/>
+                            <w:rPr>
+                              <w:rFonts w:asciiTheme="majorHAnsi" w:hAnsiTheme="majorHAnsi"/>
+                              <w:sz w:val="28"/>
+                              <w:szCs w:val="28"/>
+                              <w:lang w:val="es-CR"/>
                             </w:rPr>
                           </w:pPr>
                           <w:r>
                             <w:rPr>
-                              <w:rFonts w:ascii="20 CENTS MARKER Bold" w:hAnsi="20 CENTS MARKER Bold"/>
+                              <w:rFonts w:asciiTheme="majorHAnsi" w:hAnsiTheme="majorHAnsi"/>
+                              <w:sz w:val="28"/>
+                              <w:szCs w:val="28"/>
                               <w:lang w:val="es-CR"/>
                             </w:rPr>
-                            <w:t xml:space="preserve">Diferencias Geográficas en la Producción </w:t>
+                            <w:t xml:space="preserve">Medias De Exportación de la producción de piña, banano y </w:t>
                           </w:r>
-                        </w:p>
-                        <w:p>
-                          <w:pPr>
-                            <w:pStyle w:val="Prrafodelista"/>
-                            <w:numPr>
-                              <w:ilvl w:val="0"/>
-                              <w:numId w:val="3"/>
-                            </w:numPr>
-                            <w:jc w:val="center"/>
-                            <w:rPr>
-                              <w:rFonts w:ascii="20 CENTS MARKER Bold" w:hAnsi="20 CENTS MARKER Bold"/>
-                            </w:rPr>
-                          </w:pPr>
+                          <w:proofErr w:type="spellStart"/>
                           <w:r>
                             <w:rPr>
-                              <w:rFonts w:ascii="20 CENTS MARKER Bold" w:hAnsi="20 CENTS MARKER Bold"/>
+                              <w:rFonts w:asciiTheme="majorHAnsi" w:hAnsiTheme="majorHAnsi"/>
+                              <w:sz w:val="28"/>
+                              <w:szCs w:val="28"/>
                               <w:lang w:val="es-CR"/>
                             </w:rPr>
-                            <w:t>Factores de influencia</w:t>
+                            <w:t>cafe</w:t>
                           </w:r>
-                        </w:p>
-                        <w:p>
-                          <w:pPr>
-                            <w:pStyle w:val="Prrafodelista"/>
-                            <w:numPr>
-                              <w:ilvl w:val="0"/>
-                              <w:numId w:val="3"/>
-                            </w:numPr>
-                            <w:jc w:val="center"/>
-                            <w:rPr>
-                              <w:rFonts w:ascii="20 CENTS MARKER Bold" w:hAnsi="20 CENTS MARKER Bold"/>
-                            </w:rPr>
-                          </w:pPr>
+                          <w:proofErr w:type="spellEnd"/>
                           <w:r>
                             <w:rPr>
-                              <w:rFonts w:ascii="20 CENTS MARKER Bold" w:hAnsi="20 CENTS MARKER Bold"/>
+                              <w:rFonts w:asciiTheme="majorHAnsi" w:hAnsiTheme="majorHAnsi"/>
+                              <w:sz w:val="28"/>
+                              <w:szCs w:val="28"/>
                               <w:lang w:val="es-CR"/>
                             </w:rPr>
-                            <w:t>Evolución histórica y momentos importantes</w:t>
-                          </w:r>
-                        </w:p>
-                        <w:p>
-                          <w:pPr>
-                            <w:pStyle w:val="Prrafodelista"/>
-                            <w:numPr>
-                              <w:ilvl w:val="0"/>
-                              <w:numId w:val="3"/>
-                            </w:numPr>
-                            <w:jc w:val="center"/>
-                            <w:rPr>
-                              <w:rFonts w:ascii="20 CENTS MARKER Bold" w:hAnsi="20 CENTS MARKER Bold"/>
-                            </w:rPr>
-                          </w:pPr>
-                          <w:r>
-                            <w:rPr>
-                              <w:rFonts w:ascii="20 CENTS MARKER Bold" w:hAnsi="20 CENTS MARKER Bold"/>
-                            </w:rPr>
-                            <w:t>Perspectivas Futuras</w:t>
+                            <w:t xml:space="preserve"> en distintos sectores</w:t>
                           </w:r>
                         </w:p>
                       </w:txbxContent>
                     </v:textbox>
                   </v:shape>
-                  <v:shape id="Cuadro de texto 22" o:spid="_x0000_s1045" type="#_x0000_t202" style="position:absolute;left:2536;top:30176;width:35964;height:5495;visibility:visible;mso-wrap-style:square;v-text-anchor:top" o:gfxdata="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" filled="f" strokecolor="black [3213]">
-                    <v:stroke dashstyle="longDashDotDot"/>
-                    <v:textbox>
-                      <w:txbxContent>
-                        <w:p>
-                          <w:pPr>
-                            <w:rPr>
-                              <w:rFonts w:asciiTheme="majorHAnsi" w:hAnsiTheme="majorHAnsi"/>
-                              <w:lang w:val="es-CR"/>
-                            </w:rPr>
-                          </w:pPr>
-                          <w:r>
-                            <w:rPr>
-                              <w:rFonts w:asciiTheme="majorHAnsi" w:hAnsiTheme="majorHAnsi"/>
-                              <w:lang w:val="es-CR"/>
-                            </w:rPr>
-                            <w:t xml:space="preserve">Siguiente </w:t>
-                          </w:r>
-                          <w:proofErr w:type="spellStart"/>
-                          <w:r>
-                            <w:rPr>
-                              <w:rFonts w:asciiTheme="majorHAnsi" w:hAnsiTheme="majorHAnsi"/>
-                              <w:lang w:val="es-CR"/>
-                            </w:rPr>
-                            <w:t>pagina</w:t>
-                          </w:r>
-                          <w:proofErr w:type="spellEnd"/>
-                          <w:r>
-                            <w:rPr>
-                              <w:rFonts w:asciiTheme="majorHAnsi" w:hAnsiTheme="majorHAnsi"/>
-                              <w:lang w:val="es-CR"/>
-                            </w:rPr>
-                            <w:t>.</w:t>
-                          </w:r>
-                        </w:p>
-                      </w:txbxContent>
-                    </v:textbox>
-                  </v:shape>
-                  <v:shape id="Cuadro de texto 26" o:spid="_x0000_s1046" style="position:absolute;left:-6864;top:39265;width:45421;height:11796;visibility:visible;mso-wrap-style:square;v-text-anchor:top" coordsize="4941622,1032832" o:spt="100" o:gfxdata="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" adj="-11796480,,5400" path="m459740,l4941622,r,1032832l,1032832,459740,xe" filled="f" strokecolor="black [3213]">
+                  <v:shape id="Cuadro de texto 26" o:spid="_x0000_s1045" style="position:absolute;left:-6864;top:39265;width:45421;height:11796;visibility:visible;mso-wrap-style:square;v-text-anchor:top" coordsize="4941622,1032832" o:spt="100" o:gfxdata="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" adj="-11796480,,5400" path="m459740,l4941622,r,1032832l,1032832,459740,xe" filled="f" strokecolor="black [3213]">
                     <v:stroke dashstyle="longDashDotDot" joinstyle="miter"/>
                     <v:formulas/>
                     <v:path arrowok="t" o:connecttype="custom" o:connectlocs="422584,0;4542246,0;4542246,1179654;0,1179654;422584,0" o:connectangles="0,0,0,0,0" textboxrect="0,0,4941622,1032832"/>
@@ -3397,43 +3173,18 @@
                             <w:jc w:val="center"/>
                             <w:rPr>
                               <w:rFonts w:ascii="20 CENTS MARKER Bold" w:hAnsi="20 CENTS MARKER Bold"/>
+                              <w:sz w:val="28"/>
+                              <w:szCs w:val="40"/>
                             </w:rPr>
                           </w:pPr>
                           <w:r>
                             <w:rPr>
                               <w:rFonts w:ascii="20 CENTS MARKER Bold" w:hAnsi="20 CENTS MARKER Bold"/>
+                              <w:sz w:val="28"/>
+                              <w:szCs w:val="40"/>
                               <w:lang w:val="es-CR"/>
                             </w:rPr>
-                            <w:t xml:space="preserve">Definir el problema de </w:t>
-                          </w:r>
-                          <w:proofErr w:type="gramStart"/>
-                          <w:r>
-                            <w:rPr>
-                              <w:rFonts w:ascii="20 CENTS MARKER Bold" w:hAnsi="20 CENTS MARKER Bold"/>
-                              <w:lang w:val="es-CR"/>
-                            </w:rPr>
-                            <w:t>investigación .</w:t>
-                          </w:r>
-                          <w:proofErr w:type="gramEnd"/>
-                        </w:p>
-                        <w:p>
-                          <w:pPr>
-                            <w:pStyle w:val="Prrafodelista"/>
-                            <w:numPr>
-                              <w:ilvl w:val="0"/>
-                              <w:numId w:val="1"/>
-                            </w:numPr>
-                            <w:jc w:val="center"/>
-                            <w:rPr>
-                              <w:rFonts w:ascii="20 CENTS MARKER Bold" w:hAnsi="20 CENTS MARKER Bold"/>
-                            </w:rPr>
-                          </w:pPr>
-                          <w:r>
-                            <w:rPr>
-                              <w:rFonts w:ascii="20 CENTS MARKER Bold" w:hAnsi="20 CENTS MARKER Bold"/>
-                              <w:lang w:val="es-CR"/>
-                            </w:rPr>
-                            <w:t>Recopilación de Datos.</w:t>
+                            <w:t>Distintos Sectores</w:t>
                           </w:r>
                         </w:p>
                         <w:p>
@@ -3446,14 +3197,18 @@
                             <w:jc w:val="center"/>
                             <w:rPr>
                               <w:rFonts w:ascii="20 CENTS MARKER Bold" w:hAnsi="20 CENTS MARKER Bold"/>
+                              <w:sz w:val="28"/>
+                              <w:szCs w:val="40"/>
                             </w:rPr>
                           </w:pPr>
                           <w:r>
                             <w:rPr>
                               <w:rFonts w:ascii="20 CENTS MARKER Bold" w:hAnsi="20 CENTS MARKER Bold"/>
+                              <w:sz w:val="28"/>
+                              <w:szCs w:val="40"/>
                               <w:lang w:val="es-CR"/>
                             </w:rPr>
-                            <w:t>Aplacar el método de comparación de Medias.</w:t>
+                            <w:t xml:space="preserve">Distintos Productos </w:t>
                           </w:r>
                         </w:p>
                         <w:p>
@@ -3466,14 +3221,18 @@
                             <w:jc w:val="center"/>
                             <w:rPr>
                               <w:rFonts w:ascii="20 CENTS MARKER Bold" w:hAnsi="20 CENTS MARKER Bold"/>
+                              <w:sz w:val="28"/>
+                              <w:szCs w:val="40"/>
                             </w:rPr>
                           </w:pPr>
                           <w:r>
                             <w:rPr>
                               <w:rFonts w:ascii="20 CENTS MARKER Bold" w:hAnsi="20 CENTS MARKER Bold"/>
+                              <w:sz w:val="28"/>
+                              <w:szCs w:val="40"/>
                               <w:lang w:val="es-CR"/>
                             </w:rPr>
-                            <w:t>Análisis de Resultados.</w:t>
+                            <w:t>Distintos Años</w:t>
                           </w:r>
                         </w:p>
                       </w:txbxContent>
@@ -3494,7 +3253,7 @@
         <mc:AlternateContent>
           <mc:Choice Requires="wpg">
             <w:drawing>
-              <wp:anchor distT="0" distB="0" distL="114300" distR="114300" simplePos="0" relativeHeight="251663360" behindDoc="0" locked="0" layoutInCell="1" allowOverlap="1" wp14:anchorId="5E5C3AFC" wp14:editId="39917843">
+              <wp:anchor distT="0" distB="0" distL="114300" distR="114300" simplePos="0" relativeHeight="251658240" behindDoc="0" locked="0" layoutInCell="1" allowOverlap="1" wp14:anchorId="5E5C3AFC" wp14:editId="0AF94DAC">
                 <wp:simplePos x="0" y="0"/>
                 <wp:positionH relativeFrom="column">
                   <wp:posOffset>-233045</wp:posOffset>
@@ -3520,9 +3279,6 @@
                     <wp:lineTo x="-121" y="9258"/>
                     <wp:lineTo x="-121" y="10263"/>
                     <wp:lineTo x="10726" y="11411"/>
-                    <wp:lineTo x="13074" y="11411"/>
-                    <wp:lineTo x="13074" y="12344"/>
-                    <wp:lineTo x="10767" y="12560"/>
                     <wp:lineTo x="10767" y="13708"/>
                     <wp:lineTo x="-121" y="13995"/>
                     <wp:lineTo x="-121" y="14928"/>
@@ -3539,9 +3295,6 @@
                     <wp:lineTo x="21493" y="14856"/>
                     <wp:lineTo x="9310" y="14856"/>
                     <wp:lineTo x="10726" y="13708"/>
-                    <wp:lineTo x="10767" y="12560"/>
-                    <wp:lineTo x="21493" y="12344"/>
-                    <wp:lineTo x="21493" y="11411"/>
                     <wp:lineTo x="10726" y="11411"/>
                     <wp:lineTo x="8095" y="10263"/>
                     <wp:lineTo x="10726" y="9115"/>
@@ -3602,7 +3355,7 @@
                           </a:sp3d>
                           <a:extLst>
                             <a:ext uri="{C572A759-6A51-4108-AA02-DFA0A04FC94B}">
-                              <ma14:wrappingTextBoxFlag xmlns:ma14="http://schemas.microsoft.com/office/mac/drawingml/2011/main" xmlns:w="http://schemas.openxmlformats.org/wordprocessingml/2006/main" xmlns:w10="urn:schemas-microsoft-com:office:word" xmlns:v="urn:schemas-microsoft-com:vml" xmlns:o="urn:schemas-microsoft-com:office:office" xmlns:mv="urn:schemas-microsoft-com:mac:vml" xmlns:mo="http://schemas.microsoft.com/office/mac/office/2008/main" xmlns=""/>
+                              <ma14:wrappingTextBoxFlag xmlns="" xmlns:mo="http://schemas.microsoft.com/office/mac/office/2008/main" xmlns:mv="urn:schemas-microsoft-com:mac:vml" xmlns:o="urn:schemas-microsoft-com:office:office" xmlns:v="urn:schemas-microsoft-com:vml" xmlns:w10="urn:schemas-microsoft-com:office:word" xmlns:w="http://schemas.openxmlformats.org/wordprocessingml/2006/main" xmlns:ma14="http://schemas.microsoft.com/office/mac/drawingml/2011/main"/>
                             </a:ext>
                           </a:extLst>
                         </wps:spPr>
@@ -3669,7 +3422,7 @@
                           </a:sp3d>
                           <a:extLst>
                             <a:ext uri="{C572A759-6A51-4108-AA02-DFA0A04FC94B}">
-                              <ma14:wrappingTextBoxFlag xmlns:ma14="http://schemas.microsoft.com/office/mac/drawingml/2011/main" xmlns:w="http://schemas.openxmlformats.org/wordprocessingml/2006/main" xmlns:w10="urn:schemas-microsoft-com:office:word" xmlns:v="urn:schemas-microsoft-com:vml" xmlns:o="urn:schemas-microsoft-com:office:office" xmlns:mv="urn:schemas-microsoft-com:mac:vml" xmlns:mo="http://schemas.microsoft.com/office/mac/office/2008/main" xmlns=""/>
+                              <ma14:wrappingTextBoxFlag xmlns="" xmlns:mo="http://schemas.microsoft.com/office/mac/office/2008/main" xmlns:mv="urn:schemas-microsoft-com:mac:vml" xmlns:o="urn:schemas-microsoft-com:office:office" xmlns:v="urn:schemas-microsoft-com:vml" xmlns:w10="urn:schemas-microsoft-com:office:word" xmlns:w="http://schemas.openxmlformats.org/wordprocessingml/2006/main" xmlns:ma14="http://schemas.microsoft.com/office/mac/drawingml/2011/main"/>
                             </a:ext>
                           </a:extLst>
                         </wps:spPr>
@@ -3797,7 +3550,7 @@
                           </a:sp3d>
                           <a:extLst>
                             <a:ext uri="{C572A759-6A51-4108-AA02-DFA0A04FC94B}">
-                              <ma14:wrappingTextBoxFlag xmlns:ma14="http://schemas.microsoft.com/office/mac/drawingml/2011/main" xmlns:w="http://schemas.openxmlformats.org/wordprocessingml/2006/main" xmlns:w10="urn:schemas-microsoft-com:office:word" xmlns:v="urn:schemas-microsoft-com:vml" xmlns:o="urn:schemas-microsoft-com:office:office" xmlns:mv="urn:schemas-microsoft-com:mac:vml" xmlns:mo="http://schemas.microsoft.com/office/mac/office/2008/main" xmlns=""/>
+                              <ma14:wrappingTextBoxFlag xmlns="" xmlns:mo="http://schemas.microsoft.com/office/mac/office/2008/main" xmlns:mv="urn:schemas-microsoft-com:mac:vml" xmlns:o="urn:schemas-microsoft-com:office:office" xmlns:v="urn:schemas-microsoft-com:vml" xmlns:w10="urn:schemas-microsoft-com:office:word" xmlns:w="http://schemas.openxmlformats.org/wordprocessingml/2006/main" xmlns:ma14="http://schemas.microsoft.com/office/mac/drawingml/2011/main"/>
                             </a:ext>
                           </a:extLst>
                         </wps:spPr>
@@ -3808,7 +3561,33 @@
                                 <w:jc w:val="center"/>
                               </w:pPr>
                               <w:r>
-                                <w:t>* 3. ¿QUÉ NECESITO PARA RESOLVER EL TEMA?</w:t>
+                                <w:t>4</w:t>
+                              </w:r>
+                              <w:r>
+                                <w:t xml:space="preserve">. </w:t>
+                              </w:r>
+                              <w:r>
+                                <w:rPr>
+                                  <w:sz w:val="24"/>
+                                  <w:szCs w:val="32"/>
+                                </w:rPr>
+                                <w:t xml:space="preserve">¿Qué cambios Introduzco para observar el </w:t>
+                              </w:r>
+                              <w:proofErr w:type="spellStart"/>
+                              <w:r>
+                                <w:rPr>
+                                  <w:sz w:val="24"/>
+                                  <w:szCs w:val="32"/>
+                                </w:rPr>
+                                <w:t>fenomeno</w:t>
+                              </w:r>
+                              <w:proofErr w:type="spellEnd"/>
+                              <w:r>
+                                <w:rPr>
+                                  <w:sz w:val="24"/>
+                                  <w:szCs w:val="32"/>
+                                </w:rPr>
+                                <w:t>?</w:t>
                               </w:r>
                             </w:p>
                             <w:p>
@@ -3921,7 +3700,7 @@
                           </a:sp3d>
                           <a:extLst>
                             <a:ext uri="{C572A759-6A51-4108-AA02-DFA0A04FC94B}">
-                              <ma14:wrappingTextBoxFlag xmlns:ma14="http://schemas.microsoft.com/office/mac/drawingml/2011/main" xmlns:w="http://schemas.openxmlformats.org/wordprocessingml/2006/main" xmlns:w10="urn:schemas-microsoft-com:office:word" xmlns:v="urn:schemas-microsoft-com:vml" xmlns:o="urn:schemas-microsoft-com:office:office" xmlns:mv="urn:schemas-microsoft-com:mac:vml" xmlns:mo="http://schemas.microsoft.com/office/mac/office/2008/main" xmlns="" val="1"/>
+                              <ma14:wrappingTextBoxFlag xmlns="" xmlns:mo="http://schemas.microsoft.com/office/mac/office/2008/main" xmlns:mv="urn:schemas-microsoft-com:mac:vml" xmlns:o="urn:schemas-microsoft-com:office:office" xmlns:v="urn:schemas-microsoft-com:vml" xmlns:w10="urn:schemas-microsoft-com:office:word" xmlns:w="http://schemas.openxmlformats.org/wordprocessingml/2006/main" xmlns:ma14="http://schemas.microsoft.com/office/mac/drawingml/2011/main" val="1"/>
                             </a:ext>
                           </a:extLst>
                         </wps:spPr>
@@ -3936,7 +3715,10 @@
                                 </w:rPr>
                               </w:pPr>
                               <w:r>
-                                <w:t>* 4. VOCABULARIO DE CONCEPTOS CLAVE</w:t>
+                                <w:t>3</w:t>
+                              </w:r>
+                              <w:r>
+                                <w:t>. VOCABULARIO DE CONCEPTOS CLAVE</w:t>
                               </w:r>
                             </w:p>
                           </w:txbxContent>
@@ -4038,7 +3820,7 @@
                           </a:sp3d>
                           <a:extLst>
                             <a:ext uri="{C572A759-6A51-4108-AA02-DFA0A04FC94B}">
-                              <ma14:wrappingTextBoxFlag xmlns:ma14="http://schemas.microsoft.com/office/mac/drawingml/2011/main" xmlns:w="http://schemas.openxmlformats.org/wordprocessingml/2006/main" xmlns:w10="urn:schemas-microsoft-com:office:word" xmlns:v="urn:schemas-microsoft-com:vml" xmlns:o="urn:schemas-microsoft-com:office:office" xmlns:mv="urn:schemas-microsoft-com:mac:vml" xmlns:mo="http://schemas.microsoft.com/office/mac/office/2008/main" xmlns=""/>
+                              <ma14:wrappingTextBoxFlag xmlns="" xmlns:mo="http://schemas.microsoft.com/office/mac/office/2008/main" xmlns:mv="urn:schemas-microsoft-com:mac:vml" xmlns:o="urn:schemas-microsoft-com:office:office" xmlns:v="urn:schemas-microsoft-com:vml" xmlns:w10="urn:schemas-microsoft-com:office:word" xmlns:w="http://schemas.openxmlformats.org/wordprocessingml/2006/main" xmlns:ma14="http://schemas.microsoft.com/office/mac/drawingml/2011/main"/>
                             </a:ext>
                           </a:extLst>
                         </wps:spPr>
@@ -4049,7 +3831,16 @@
                                 <w:jc w:val="center"/>
                               </w:pPr>
                               <w:r>
-                                <w:t>* 6. ¿QUÉ ÁREAS EXPLICAN EL TEMA?</w:t>
+                                <w:t xml:space="preserve">* </w:t>
+                              </w:r>
+                              <w:r>
+                                <w:t>5</w:t>
+                              </w:r>
+                              <w:r>
+                                <w:t xml:space="preserve">. </w:t>
+                              </w:r>
+                              <w:r>
+                                <w:t>¿Cómo Sucede el fenómeno?</w:t>
                               </w:r>
                             </w:p>
                             <w:p>
@@ -4064,74 +3855,6 @@
                           </w:txbxContent>
                         </wps:txbx>
                         <wps:bodyPr rot="0" spcFirstLastPara="0" vertOverflow="overflow" horzOverflow="overflow" vert="horz" wrap="square" lIns="0" tIns="0" rIns="0" bIns="0" numCol="1" spcCol="0" rtlCol="0" fromWordArt="0" anchor="ctr" anchorCtr="0" forceAA="0" compatLnSpc="1">
-                          <a:prstTxWarp prst="textNoShape">
-                            <a:avLst/>
-                          </a:prstTxWarp>
-                          <a:noAutofit/>
-                        </wps:bodyPr>
-                      </wps:wsp>
-                      <wps:wsp>
-                        <wps:cNvPr id="15" name="Cuadro de texto 15"/>
-                        <wps:cNvSpPr txBox="1"/>
-                        <wps:spPr>
-                          <a:xfrm>
-                            <a:off x="6206490" y="3116580"/>
-                            <a:ext cx="3951605" cy="206375"/>
-                          </a:xfrm>
-                          <a:prstGeom prst="rect">
-                            <a:avLst/>
-                          </a:prstGeom>
-                          <a:solidFill>
-                            <a:srgbClr val="D9D9D9"/>
-                          </a:solidFill>
-                          <a:ln>
-                            <a:solidFill>
-                              <a:srgbClr val="000000"/>
-                            </a:solidFill>
-                          </a:ln>
-                          <a:effectLst/>
-                          <a:scene3d>
-                            <a:camera prst="orthographicFront"/>
-                            <a:lightRig rig="threePt" dir="t"/>
-                          </a:scene3d>
-                          <a:sp3d>
-                            <a:bevelT w="101600" prst="riblet"/>
-                          </a:sp3d>
-                          <a:extLst>
-                            <a:ext uri="{C572A759-6A51-4108-AA02-DFA0A04FC94B}">
-                              <ma14:wrappingTextBoxFlag xmlns:ma14="http://schemas.microsoft.com/office/mac/drawingml/2011/main" xmlns:w="http://schemas.openxmlformats.org/wordprocessingml/2006/main" xmlns:w10="urn:schemas-microsoft-com:office:word" xmlns:v="urn:schemas-microsoft-com:vml" xmlns:o="urn:schemas-microsoft-com:office:office" xmlns:mv="urn:schemas-microsoft-com:mac:vml" xmlns:mo="http://schemas.microsoft.com/office/mac/office/2008/main" xmlns=""/>
-                            </a:ext>
-                          </a:extLst>
-                        </wps:spPr>
-                        <wps:txbx>
-                          <w:txbxContent>
-                            <w:p>
-                              <w:pPr>
-                                <w:jc w:val="center"/>
-                              </w:pPr>
-                              <w:r>
-                                <w:t>* 5.</w:t>
-                              </w:r>
-                              <w:r>
-                                <w:t xml:space="preserve"> </w:t>
-                              </w:r>
-                              <w:r>
-                                <w:t>¿CÓMO ORGANIZO MIS IDEAS Y DATOS?</w:t>
-                              </w:r>
-                            </w:p>
-                            <w:p>
-                              <w:pPr>
-                                <w:pStyle w:val="Descripcin"/>
-                                <w:jc w:val="center"/>
-                                <w:rPr>
-                                  <w:noProof/>
-                                  <w:lang w:val="es-ES"/>
-                                </w:rPr>
-                              </w:pPr>
-                            </w:p>
-                          </w:txbxContent>
-                        </wps:txbx>
-                        <wps:bodyPr rot="0" spcFirstLastPara="0" vertOverflow="overflow" horzOverflow="overflow" vert="horz" wrap="square" lIns="0" tIns="0" rIns="0" bIns="0" numCol="1" spcCol="0" rtlCol="0" fromWordArt="0" anchor="t" anchorCtr="0" forceAA="0" compatLnSpc="1">
                           <a:prstTxWarp prst="textNoShape">
                             <a:avLst/>
                           </a:prstTxWarp>
@@ -4312,7 +4035,7 @@
                           </a:sp3d>
                           <a:extLst>
                             <a:ext uri="{C572A759-6A51-4108-AA02-DFA0A04FC94B}">
-                              <ma14:wrappingTextBoxFlag xmlns:ma14="http://schemas.microsoft.com/office/mac/drawingml/2011/main" xmlns:w="http://schemas.openxmlformats.org/wordprocessingml/2006/main" xmlns:w10="urn:schemas-microsoft-com:office:word" xmlns:v="urn:schemas-microsoft-com:vml" xmlns:o="urn:schemas-microsoft-com:office:office" xmlns:mv="urn:schemas-microsoft-com:mac:vml" xmlns:mo="http://schemas.microsoft.com/office/mac/office/2008/main" xmlns=""/>
+                              <ma14:wrappingTextBoxFlag xmlns="" xmlns:mo="http://schemas.microsoft.com/office/mac/office/2008/main" xmlns:mv="urn:schemas-microsoft-com:mac:vml" xmlns:o="urn:schemas-microsoft-com:office:office" xmlns:v="urn:schemas-microsoft-com:vml" xmlns:w10="urn:schemas-microsoft-com:office:word" xmlns:w="http://schemas.openxmlformats.org/wordprocessingml/2006/main" xmlns:ma14="http://schemas.microsoft.com/office/mac/drawingml/2011/main"/>
                             </a:ext>
                           </a:extLst>
                         </wps:spPr>
@@ -4327,7 +4050,13 @@
                                 </w:rPr>
                               </w:pPr>
                               <w:r>
-                                <w:t>* 7. ¿QUÉ APRENDÍ?</w:t>
+                                <w:t xml:space="preserve">* 7. </w:t>
+                              </w:r>
+                              <w:r>
+                                <w:t>¿Qué mido Directamente</w:t>
+                              </w:r>
+                              <w:r>
+                                <w:t>?</w:t>
                               </w:r>
                             </w:p>
                           </w:txbxContent>
@@ -4469,7 +4198,7 @@
                           </a:sp3d>
                           <a:extLst>
                             <a:ext uri="{C572A759-6A51-4108-AA02-DFA0A04FC94B}">
-                              <ma14:wrappingTextBoxFlag xmlns:ma14="http://schemas.microsoft.com/office/mac/drawingml/2011/main" xmlns:w="http://schemas.openxmlformats.org/wordprocessingml/2006/main" xmlns:w10="urn:schemas-microsoft-com:office:word" xmlns:v="urn:schemas-microsoft-com:vml" xmlns:o="urn:schemas-microsoft-com:office:office" xmlns:mv="urn:schemas-microsoft-com:mac:vml" xmlns:mo="http://schemas.microsoft.com/office/mac/office/2008/main" xmlns=""/>
+                              <ma14:wrappingTextBoxFlag xmlns="" xmlns:mo="http://schemas.microsoft.com/office/mac/office/2008/main" xmlns:mv="urn:schemas-microsoft-com:mac:vml" xmlns:o="urn:schemas-microsoft-com:office:office" xmlns:v="urn:schemas-microsoft-com:vml" xmlns:w10="urn:schemas-microsoft-com:office:word" xmlns:w="http://schemas.openxmlformats.org/wordprocessingml/2006/main" xmlns:ma14="http://schemas.microsoft.com/office/mac/drawingml/2011/main"/>
                             </a:ext>
                           </a:extLst>
                         </wps:spPr>
@@ -4478,25 +4207,25 @@
                             <w:p>
                               <w:pPr>
                                 <w:jc w:val="center"/>
-                              </w:pPr>
-                              <w:r>
-                                <w:t xml:space="preserve">* </w:t>
-                              </w:r>
-                              <w:r>
-                                <w:t>8</w:t>
-                              </w:r>
-                              <w:r>
-                                <w:t>. ¿CÓMO APRENDÍ EL TEMA?</w:t>
-                              </w:r>
-                            </w:p>
-                            <w:p>
-                              <w:pPr>
-                                <w:jc w:val="center"/>
                                 <w:rPr>
                                   <w:noProof/>
-                                  <w:lang w:val="es-ES"/>
+                                  <w:lang w:val="es-CR"/>
                                 </w:rPr>
                               </w:pPr>
+                              <w:proofErr w:type="gramStart"/>
+                              <w:r>
+                                <w:rPr>
+                                  <w:lang w:val="es-CR"/>
+                                </w:rPr>
+                                <w:t>7,¿</w:t>
+                              </w:r>
+                              <w:proofErr w:type="gramEnd"/>
+                              <w:r>
+                                <w:rPr>
+                                  <w:lang w:val="es-CR"/>
+                                </w:rPr>
+                                <w:t>Por qué Sucede?</w:t>
+                              </w:r>
                             </w:p>
                           </w:txbxContent>
                         </wps:txbx>
@@ -4657,7 +4386,7 @@
                           </a:sp3d>
                           <a:extLst>
                             <a:ext uri="{C572A759-6A51-4108-AA02-DFA0A04FC94B}">
-                              <ma14:wrappingTextBoxFlag xmlns:ma14="http://schemas.microsoft.com/office/mac/drawingml/2011/main" xmlns:w="http://schemas.openxmlformats.org/wordprocessingml/2006/main" xmlns:w10="urn:schemas-microsoft-com:office:word" xmlns:v="urn:schemas-microsoft-com:vml" xmlns:o="urn:schemas-microsoft-com:office:office" xmlns:mv="urn:schemas-microsoft-com:mac:vml" xmlns:mo="http://schemas.microsoft.com/office/mac/office/2008/main" xmlns=""/>
+                              <ma14:wrappingTextBoxFlag xmlns="" xmlns:mo="http://schemas.microsoft.com/office/mac/office/2008/main" xmlns:mv="urn:schemas-microsoft-com:mac:vml" xmlns:o="urn:schemas-microsoft-com:office:office" xmlns:v="urn:schemas-microsoft-com:vml" xmlns:w10="urn:schemas-microsoft-com:office:word" xmlns:w="http://schemas.openxmlformats.org/wordprocessingml/2006/main" xmlns:ma14="http://schemas.microsoft.com/office/mac/drawingml/2011/main"/>
                             </a:ext>
                           </a:extLst>
                         </wps:spPr>
@@ -4668,17 +4397,14 @@
                                 <w:jc w:val="center"/>
                                 <w:rPr>
                                   <w:noProof/>
-                                  <w:lang w:val="es-ES"/>
+                                  <w:lang w:val="es-CR"/>
                                 </w:rPr>
                               </w:pPr>
                               <w:r>
-                                <w:t xml:space="preserve">* </w:t>
-                              </w:r>
-                              <w:r>
-                                <w:t>9</w:t>
-                              </w:r>
-                              <w:r>
-                                <w:t>. ¿PARA QUÉ ME SIRVE LO QUE APRENDÍ?</w:t>
+                                <w:rPr>
+                                  <w:lang w:val="es-CR"/>
+                                </w:rPr>
+                                <w:t>8. ¿Qué puedo afirmar?</w:t>
                               </w:r>
                             </w:p>
                           </w:txbxContent>
@@ -4704,8 +4430,8 @@
           </mc:Choice>
           <mc:Fallback>
             <w:pict>
-              <v:group w14:anchorId="5E5C3AFC" id="Agrupar 36" o:spid="_x0000_s1047" style="position:absolute;margin-left:-18.35pt;margin-top:22.35pt;width:800.45pt;height:451.45pt;z-index:251663360;mso-width-relative:margin;mso-height-relative:margin" coordsize="101657,57352" o:gfxdata="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">
-                <v:shape id="_x0000_s1048" type="#_x0000_t202" style="position:absolute;left:38049;width:25228;height:1974;visibility:visible;mso-wrap-style:square;v-text-anchor:middle" o:gfxdata="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" fillcolor="#d9d9d9">
+              <v:group w14:anchorId="5E5C3AFC" id="Agrupar 36" o:spid="_x0000_s1046" style="position:absolute;margin-left:-18.35pt;margin-top:22.35pt;width:800.45pt;height:451.45pt;z-index:251658240;mso-width-relative:margin;mso-height-relative:margin" coordsize="101657,57352" o:gfxdata="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">
+                <v:shape id="Cuadro de texto 1" o:spid="_x0000_s1047" type="#_x0000_t202" style="position:absolute;left:38049;width:25228;height:1974;visibility:visible;mso-wrap-style:square;v-text-anchor:middle" o:gfxdata="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" fillcolor="#d9d9d9">
                   <v:textbox inset="0,0,0,0">
                     <w:txbxContent>
                       <w:p>
@@ -4734,7 +4460,7 @@
                     </w:txbxContent>
                   </v:textbox>
                 </v:shape>
-                <v:shape id="Cuadro de texto 5" o:spid="_x0000_s1049" type="#_x0000_t202" style="position:absolute;left:32290;top:54739;width:39072;height:2613;visibility:visible;mso-wrap-style:square;v-text-anchor:top" o:gfxdata="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" fillcolor="#d9d9d9" strokecolor="black [3213]">
+                <v:shape id="Cuadro de texto 5" o:spid="_x0000_s1048" type="#_x0000_t202" style="position:absolute;left:32290;top:54739;width:39072;height:2613;visibility:visible;mso-wrap-style:square;v-text-anchor:top" o:gfxdata="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" fillcolor="#d9d9d9" strokecolor="black [3213]">
                   <v:textbox inset="0,0,0,0">
                     <w:txbxContent>
                       <w:p>
@@ -4763,7 +4489,7 @@
                     </w:txbxContent>
                   </v:textbox>
                 </v:shape>
-                <v:shape id="Cuadro de texto 7" o:spid="_x0000_s1050" style="position:absolute;left:56324;top:39846;width:45333;height:2051;visibility:visible;mso-wrap-style:square;v-text-anchor:middle" coordsize="4482465,205105" o:spt="100" o:gfxdata="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" adj="-11796480,,5400" path="m114935,l4482465,r,205105l,205105,114935,xe" fillcolor="#d9d9d9" strokecolor="black [3213]">
+                <v:shape id="Cuadro de texto 7" o:spid="_x0000_s1049" style="position:absolute;left:56324;top:39846;width:45333;height:2051;visibility:visible;mso-wrap-style:square;v-text-anchor:middle" coordsize="4482465,205105" o:spt="100" o:gfxdata="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" adj="-11796480,,5400" path="m114935,l4482465,r,205105l,205105,114935,xe" fillcolor="#d9d9d9" strokecolor="black [3213]">
                   <v:stroke joinstyle="miter"/>
                   <v:formulas/>
                   <v:path arrowok="t" o:connecttype="custom" o:connectlocs="116238,0;4533265,0;4533265,205105;0,205105;116238,0" o:connectangles="0,0,0,0,0" textboxrect="0,0,4482465,205105"/>
@@ -4774,7 +4500,33 @@
                           <w:jc w:val="center"/>
                         </w:pPr>
                         <w:r>
-                          <w:t>* 3. ¿QUÉ NECESITO PARA RESOLVER EL TEMA?</w:t>
+                          <w:t>4</w:t>
+                        </w:r>
+                        <w:r>
+                          <w:t xml:space="preserve">. </w:t>
+                        </w:r>
+                        <w:r>
+                          <w:rPr>
+                            <w:sz w:val="24"/>
+                            <w:szCs w:val="32"/>
+                          </w:rPr>
+                          <w:t xml:space="preserve">¿Qué cambios Introduzco para observar el </w:t>
+                        </w:r>
+                        <w:proofErr w:type="spellStart"/>
+                        <w:r>
+                          <w:rPr>
+                            <w:sz w:val="24"/>
+                            <w:szCs w:val="32"/>
+                          </w:rPr>
+                          <w:t>fenomeno</w:t>
+                        </w:r>
+                        <w:proofErr w:type="spellEnd"/>
+                        <w:r>
+                          <w:rPr>
+                            <w:sz w:val="24"/>
+                            <w:szCs w:val="32"/>
+                          </w:rPr>
+                          <w:t>?</w:t>
                         </w:r>
                       </w:p>
                       <w:p>
@@ -4789,7 +4541,7 @@
                     </w:txbxContent>
                   </v:textbox>
                 </v:shape>
-                <v:shape id="Cuadro de texto 8" o:spid="_x0000_s1051" style="position:absolute;left:6;top:38080;width:43675;height:1988;visibility:visible;mso-wrap-style:square;v-text-anchor:top" coordsize="4367530,198755" o:spt="100" o:gfxdata="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" adj="-11796480,,5400" path="m,l4297680,r69850,198755l,198755,,xe" fillcolor="#d8d8d8 [2732]" strokecolor="black [3213]">
+                <v:shape id="Cuadro de texto 8" o:spid="_x0000_s1050" style="position:absolute;left:6;top:38080;width:43675;height:1988;visibility:visible;mso-wrap-style:square;v-text-anchor:top" coordsize="4367530,198755" o:spt="100" o:gfxdata="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" adj="-11796480,,5400" path="m,l4297680,r69850,198755l,198755,,xe" fillcolor="#d8d8d8 [2732]" strokecolor="black [3213]">
                   <v:stroke joinstyle="miter"/>
                   <v:formulas/>
                   <v:path arrowok="t" o:connecttype="custom" o:connectlocs="0,0;4297680,0;4367530,198755;0,198755;0,0" o:connectangles="0,0,0,0,0" textboxrect="0,0,4367530,198755"/>
@@ -4804,13 +4556,16 @@
                           </w:rPr>
                         </w:pPr>
                         <w:r>
-                          <w:t>* 4. VOCABULARIO DE CONCEPTOS CLAVE</w:t>
+                          <w:t>3</w:t>
+                        </w:r>
+                        <w:r>
+                          <w:t>. VOCABULARIO DE CONCEPTOS CLAVE</w:t>
                         </w:r>
                       </w:p>
                     </w:txbxContent>
                   </v:textbox>
                 </v:shape>
-                <v:shape id="Cuadro de texto 14" o:spid="_x0000_s1052" style="position:absolute;top:25450;width:37846;height:2153;visibility:visible;mso-wrap-style:square;v-text-anchor:middle" coordsize="3792855,219075" o:spt="100" o:gfxdata="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" adj="-11796480,,5400" path="m,l3678555,r114300,219075l,219075,,xe" fillcolor="#d9d9d9">
+                <v:shape id="Cuadro de texto 14" o:spid="_x0000_s1051" style="position:absolute;top:25450;width:37846;height:2153;visibility:visible;mso-wrap-style:square;v-text-anchor:middle" coordsize="3792855,219075" o:spt="100" o:gfxdata="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" adj="-11796480,,5400" path="m,l3678555,r114300,219075l,219075,,xe" fillcolor="#d9d9d9">
                   <v:stroke joinstyle="miter"/>
                   <v:formulas/>
                   <v:path arrowok="t" o:connecttype="custom" o:connectlocs="0,0;3670549,0;3784600,215265;0,215265;0,0" o:connectangles="0,0,0,0,0" textboxrect="0,0,3792855,219075"/>
@@ -4821,7 +4576,16 @@
                           <w:jc w:val="center"/>
                         </w:pPr>
                         <w:r>
-                          <w:t>* 6. ¿QUÉ ÁREAS EXPLICAN EL TEMA?</w:t>
+                          <w:t xml:space="preserve">* </w:t>
+                        </w:r>
+                        <w:r>
+                          <w:t>5</w:t>
+                        </w:r>
+                        <w:r>
+                          <w:t xml:space="preserve">. </w:t>
+                        </w:r>
+                        <w:r>
+                          <w:t>¿Cómo Sucede el fenómeno?</w:t>
                         </w:r>
                       </w:p>
                       <w:p>
@@ -4836,37 +4600,7 @@
                     </w:txbxContent>
                   </v:textbox>
                 </v:shape>
-                <v:shape id="Cuadro de texto 15" o:spid="_x0000_s1053" type="#_x0000_t202" style="position:absolute;left:62064;top:31165;width:39516;height:2064;visibility:visible;mso-wrap-style:square;v-text-anchor:top" o:gfxdata="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" fillcolor="#d9d9d9">
-                  <v:textbox inset="0,0,0,0">
-                    <w:txbxContent>
-                      <w:p>
-                        <w:pPr>
-                          <w:jc w:val="center"/>
-                        </w:pPr>
-                        <w:r>
-                          <w:t>* 5.</w:t>
-                        </w:r>
-                        <w:r>
-                          <w:t xml:space="preserve"> </w:t>
-                        </w:r>
-                        <w:r>
-                          <w:t>¿CÓMO ORGANIZO MIS IDEAS Y DATOS?</w:t>
-                        </w:r>
-                      </w:p>
-                      <w:p>
-                        <w:pPr>
-                          <w:pStyle w:val="Descripcin"/>
-                          <w:jc w:val="center"/>
-                          <w:rPr>
-                            <w:noProof/>
-                            <w:lang w:val="es-ES"/>
-                          </w:rPr>
-                        </w:pPr>
-                      </w:p>
-                    </w:txbxContent>
-                  </v:textbox>
-                </v:shape>
-                <v:shape id="Cuadro de texto 25" o:spid="_x0000_s1054" style="position:absolute;left:66668;top:18173;width:34925;height:2127;visibility:visible;mso-wrap-style:square;v-text-anchor:middle" coordsize="3439160,212725" o:spt="100" o:gfxdata="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" adj="-11796480,,5400" path="m114935,l3439160,r,212725l,212725,114935,r,xe" fillcolor="#d9d9d9">
+                <v:shape id="Cuadro de texto 25" o:spid="_x0000_s1052" style="position:absolute;left:66668;top:18173;width:34925;height:2127;visibility:visible;mso-wrap-style:square;v-text-anchor:middle" coordsize="3439160,212725" o:spt="100" o:gfxdata="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" adj="-11796480,,5400" path="m114935,l3439160,r,212725l,212725,114935,r,xe" fillcolor="#d9d9d9">
                   <v:stroke joinstyle="miter"/>
                   <v:formulas/>
                   <v:path arrowok="t" o:connecttype="custom" o:connectlocs="116718,0;3492500,0;3492500,212725;0,212725;116718,0;116718,0" o:connectangles="0,0,0,0,0,0" textboxrect="0,0,3439160,212725"/>
@@ -4881,13 +4615,19 @@
                           </w:rPr>
                         </w:pPr>
                         <w:r>
-                          <w:t>* 7. ¿QUÉ APRENDÍ?</w:t>
+                          <w:t xml:space="preserve">* 7. </w:t>
+                        </w:r>
+                        <w:r>
+                          <w:t>¿Qué mido Directamente</w:t>
+                        </w:r>
+                        <w:r>
+                          <w:t>?</w:t>
                         </w:r>
                       </w:p>
                     </w:txbxContent>
                   </v:textbox>
                 </v:shape>
-                <v:shape id="Cuadro de texto 28" o:spid="_x0000_s1055" style="position:absolute;left:6;top:1174;width:26835;height:2096;visibility:visible;mso-wrap-style:square;v-text-anchor:middle" coordsize="2684126,209881" o:spt="100" o:gfxdata="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" adj="-11796480,,5400" path="m,7951l2612548,r71578,209881l,209881,,7951xe" fillcolor="#d9d9d9">
+                <v:shape id="Cuadro de texto 28" o:spid="_x0000_s1053" style="position:absolute;left:6;top:1174;width:26835;height:2096;visibility:visible;mso-wrap-style:square;v-text-anchor:middle" coordsize="2684126,209881" o:spt="100" o:gfxdata="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" adj="-11796480,,5400" path="m,7951l2612548,r71578,209881l,209881,,7951xe" fillcolor="#d9d9d9">
                   <v:stroke joinstyle="miter"/>
                   <v:formulas/>
                   <v:path arrowok="t" o:connecttype="custom" o:connectlocs="0,7938;2611948,0;2683510,209550;0,209550;0,7938" o:connectangles="0,0,0,0,0" textboxrect="0,0,2684126,209881"/>
@@ -4896,30 +4636,30 @@
                       <w:p>
                         <w:pPr>
                           <w:jc w:val="center"/>
-                        </w:pPr>
-                        <w:r>
-                          <w:t xml:space="preserve">* </w:t>
-                        </w:r>
-                        <w:r>
-                          <w:t>8</w:t>
-                        </w:r>
-                        <w:r>
-                          <w:t>. ¿CÓMO APRENDÍ EL TEMA?</w:t>
-                        </w:r>
-                      </w:p>
-                      <w:p>
-                        <w:pPr>
-                          <w:jc w:val="center"/>
                           <w:rPr>
                             <w:noProof/>
-                            <w:lang w:val="es-ES"/>
+                            <w:lang w:val="es-CR"/>
                           </w:rPr>
                         </w:pPr>
+                        <w:proofErr w:type="gramStart"/>
+                        <w:r>
+                          <w:rPr>
+                            <w:lang w:val="es-CR"/>
+                          </w:rPr>
+                          <w:t>7,¿</w:t>
+                        </w:r>
+                        <w:proofErr w:type="gramEnd"/>
+                        <w:r>
+                          <w:rPr>
+                            <w:lang w:val="es-CR"/>
+                          </w:rPr>
+                          <w:t>Por qué Sucede?</w:t>
+                        </w:r>
                       </w:p>
                     </w:txbxContent>
                   </v:textbox>
                 </v:shape>
-                <v:shape id="Cuadro de texto 34" o:spid="_x0000_s1056" style="position:absolute;left:73564;top:1257;width:28093;height:3969;visibility:visible;mso-wrap-style:square;v-text-anchor:middle" coordsize="2809776,397510" o:spt="100" o:gfxdata="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" adj="-11796480,,5400" path="m154721,l2809776,r,396875l,397510,154721,xe" fillcolor="#d9d9d9">
+                <v:shape id="Cuadro de texto 34" o:spid="_x0000_s1054" style="position:absolute;left:73564;top:1257;width:28093;height:3969;visibility:visible;mso-wrap-style:square;v-text-anchor:middle" coordsize="2809776,397510" o:spt="100" o:gfxdata="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" adj="-11796480,,5400" path="m154721,l2809776,r,396875l,397510,154721,xe" fillcolor="#d9d9d9">
                   <v:stroke joinstyle="miter"/>
                   <v:formulas/>
                   <v:path arrowok="t" o:connecttype="custom" o:connectlocs="154691,0;2809240,0;2809240,396241;0,396875;154691,0" o:connectangles="0,0,0,0,0" textboxrect="0,0,2809776,397510"/>
@@ -4930,17 +4670,14 @@
                           <w:jc w:val="center"/>
                           <w:rPr>
                             <w:noProof/>
-                            <w:lang w:val="es-ES"/>
+                            <w:lang w:val="es-CR"/>
                           </w:rPr>
                         </w:pPr>
                         <w:r>
-                          <w:t xml:space="preserve">* </w:t>
-                        </w:r>
-                        <w:r>
-                          <w:t>9</w:t>
-                        </w:r>
-                        <w:r>
-                          <w:t>. ¿PARA QUÉ ME SIRVE LO QUE APRENDÍ?</w:t>
+                          <w:rPr>
+                            <w:lang w:val="es-CR"/>
+                          </w:rPr>
+                          <w:t>8. ¿Qué puedo afirmar?</w:t>
                         </w:r>
                       </w:p>
                     </w:txbxContent>
@@ -5037,7 +4774,7 @@
           </mc:Choice>
           <mc:Fallback>
             <w:pict>
-              <v:shape w14:anchorId="5E70FE76" id="Text Box 2" o:spid="_x0000_s1057" type="#_x0000_t202" style="position:absolute;margin-left:281.25pt;margin-top:37.45pt;width:198.35pt;height:114.8pt;z-index:251667456;visibility:visible;mso-wrap-style:square;mso-width-percent:0;mso-height-percent:0;mso-wrap-distance-left:9pt;mso-wrap-distance-top:3.6pt;mso-wrap-distance-right:9pt;mso-wrap-distance-bottom:3.6pt;mso-position-horizontal:absolute;mso-position-horizontal-relative:text;mso-position-vertical:absolute;mso-position-vertical-relative:text;mso-width-percent:0;mso-height-percent:0;mso-width-relative:margin;mso-height-relative:margin;v-text-anchor:top" o:gfxdata="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">
+              <v:shape w14:anchorId="5E70FE76" id="Text Box 2" o:spid="_x0000_s1055" type="#_x0000_t202" style="position:absolute;margin-left:281.25pt;margin-top:37.45pt;width:198.35pt;height:114.8pt;z-index:251667456;visibility:visible;mso-wrap-style:square;mso-width-percent:0;mso-height-percent:0;mso-wrap-distance-left:9pt;mso-wrap-distance-top:3.6pt;mso-wrap-distance-right:9pt;mso-wrap-distance-bottom:3.6pt;mso-position-horizontal:absolute;mso-position-horizontal-relative:text;mso-position-vertical:absolute;mso-position-vertical-relative:text;mso-width-percent:0;mso-height-percent:0;mso-width-relative:margin;mso-height-relative:margin;v-text-anchor:top" o:gfxdata="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">
                 <v:textbox>
                   <w:txbxContent>
                     <w:p>
@@ -5066,496 +4803,7 @@
       </w:r>
     </w:p>
     <w:p/>
-    <w:p>
-      <w:r>
-        <w:br w:type="page"/>
-      </w:r>
-    </w:p>
-    <w:p>
-      <w:r>
-        <w:rPr>
-          <w:noProof/>
-        </w:rPr>
-        <w:lastRenderedPageBreak/>
-        <mc:AlternateContent>
-          <mc:Choice Requires="wps">
-            <w:drawing>
-              <wp:anchor distT="0" distB="0" distL="114300" distR="114300" simplePos="0" relativeHeight="251671552" behindDoc="0" locked="0" layoutInCell="1" allowOverlap="1" wp14:anchorId="198D5ACF" wp14:editId="75E3DC97">
-                <wp:simplePos x="0" y="0"/>
-                <wp:positionH relativeFrom="column">
-                  <wp:posOffset>2686676</wp:posOffset>
-                </wp:positionH>
-                <wp:positionV relativeFrom="paragraph">
-                  <wp:posOffset>146374</wp:posOffset>
-                </wp:positionV>
-                <wp:extent cx="3907155" cy="261228"/>
-                <wp:effectExtent l="0" t="0" r="0" b="0"/>
-                <wp:wrapNone/>
-                <wp:docPr id="1655307219" name="Cuadro de texto 1"/>
-                <wp:cNvGraphicFramePr/>
-                <a:graphic xmlns:a="http://schemas.openxmlformats.org/drawingml/2006/main">
-                  <a:graphicData uri="http://schemas.microsoft.com/office/word/2010/wordprocessingShape">
-                    <wps:wsp>
-                      <wps:cNvSpPr txBox="1"/>
-                      <wps:spPr>
-                        <a:xfrm>
-                          <a:off x="0" y="0"/>
-                          <a:ext cx="3907155" cy="261228"/>
-                        </a:xfrm>
-                        <a:prstGeom prst="rect">
-                          <a:avLst/>
-                        </a:prstGeom>
-                        <a:solidFill>
-                          <a:srgbClr val="D9D9D9"/>
-                        </a:solidFill>
-                        <a:ln>
-                          <a:solidFill>
-                            <a:schemeClr val="tx1"/>
-                          </a:solidFill>
-                        </a:ln>
-                        <a:effectLst/>
-                        <a:scene3d>
-                          <a:camera prst="orthographicFront"/>
-                          <a:lightRig rig="threePt" dir="t"/>
-                        </a:scene3d>
-                        <a:sp3d>
-                          <a:bevelT w="101600" prst="riblet"/>
-                        </a:sp3d>
-                        <a:extLst>
-                          <a:ext uri="{C572A759-6A51-4108-AA02-DFA0A04FC94B}">
-                            <ma14:wrappingTextBoxFlag xmlns:ma14="http://schemas.microsoft.com/office/mac/drawingml/2011/main" xmlns:w="http://schemas.openxmlformats.org/wordprocessingml/2006/main" xmlns:w10="urn:schemas-microsoft-com:office:word" xmlns:v="urn:schemas-microsoft-com:vml" xmlns:o="urn:schemas-microsoft-com:office:office" xmlns:mv="urn:schemas-microsoft-com:mac:vml" xmlns:mo="http://schemas.microsoft.com/office/mac/office/2008/main" xmlns=""/>
-                          </a:ext>
-                        </a:extLst>
-                      </wps:spPr>
-                      <wps:txbx>
-                        <w:txbxContent>
-                          <w:p>
-                            <w:pPr>
-                              <w:jc w:val="center"/>
-                            </w:pPr>
-                            <w:r>
-                              <w:t>5.</w:t>
-                            </w:r>
-                            <w:r>
-                              <w:t xml:space="preserve"> </w:t>
-                            </w:r>
-                            <w:r>
-                              <w:t>¿CÓMO ORGANIZO MIS IDEAS Y DATOS?</w:t>
-                            </w:r>
-                          </w:p>
-                          <w:p>
-                            <w:pPr>
-                              <w:jc w:val="center"/>
-                              <w:rPr>
-                                <w:noProof/>
-                              </w:rPr>
-                            </w:pPr>
-                          </w:p>
-                        </w:txbxContent>
-                      </wps:txbx>
-                      <wps:bodyPr rot="0" spcFirstLastPara="0" vertOverflow="overflow" horzOverflow="overflow" vert="horz" wrap="square" lIns="0" tIns="0" rIns="0" bIns="0" numCol="1" spcCol="0" rtlCol="0" fromWordArt="0" anchor="t" anchorCtr="0" forceAA="0" compatLnSpc="1">
-                        <a:prstTxWarp prst="textNoShape">
-                          <a:avLst/>
-                        </a:prstTxWarp>
-                        <a:noAutofit/>
-                      </wps:bodyPr>
-                    </wps:wsp>
-                  </a:graphicData>
-                </a:graphic>
-              </wp:anchor>
-            </w:drawing>
-          </mc:Choice>
-          <mc:Fallback>
-            <w:pict>
-              <v:shape w14:anchorId="198D5ACF" id="Cuadro de texto 1" o:spid="_x0000_s1058" type="#_x0000_t202" style="position:absolute;margin-left:211.55pt;margin-top:11.55pt;width:307.65pt;height:20.55pt;z-index:251671552;visibility:visible;mso-wrap-style:square;mso-wrap-distance-left:9pt;mso-wrap-distance-top:0;mso-wrap-distance-right:9pt;mso-wrap-distance-bottom:0;mso-position-horizontal:absolute;mso-position-horizontal-relative:text;mso-position-vertical:absolute;mso-position-vertical-relative:text;v-text-anchor:top" o:gfxdata="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" fillcolor="#d9d9d9" strokecolor="black [3213]">
-                <v:textbox inset="0,0,0,0">
-                  <w:txbxContent>
-                    <w:p>
-                      <w:pPr>
-                        <w:jc w:val="center"/>
-                      </w:pPr>
-                      <w:r>
-                        <w:t>5.</w:t>
-                      </w:r>
-                      <w:r>
-                        <w:t xml:space="preserve"> </w:t>
-                      </w:r>
-                      <w:r>
-                        <w:t>¿CÓMO ORGANIZO MIS IDEAS Y DATOS?</w:t>
-                      </w:r>
-                    </w:p>
-                    <w:p>
-                      <w:pPr>
-                        <w:jc w:val="center"/>
-                        <w:rPr>
-                          <w:noProof/>
-                        </w:rPr>
-                      </w:pPr>
-                    </w:p>
-                  </w:txbxContent>
-                </v:textbox>
-              </v:shape>
-            </w:pict>
-          </mc:Fallback>
-        </mc:AlternateContent>
-      </w:r>
-      <w:r>
-        <w:rPr>
-          <w:noProof/>
-        </w:rPr>
-        <mc:AlternateContent>
-          <mc:Choice Requires="wps">
-            <w:drawing>
-              <wp:anchor distT="0" distB="0" distL="114300" distR="114300" simplePos="0" relativeHeight="251712512" behindDoc="0" locked="0" layoutInCell="1" allowOverlap="1" wp14:anchorId="46ACDC6D" wp14:editId="7F7928CB">
-                <wp:simplePos x="0" y="0"/>
-                <wp:positionH relativeFrom="column">
-                  <wp:posOffset>1997982</wp:posOffset>
-                </wp:positionH>
-                <wp:positionV relativeFrom="paragraph">
-                  <wp:posOffset>561431</wp:posOffset>
-                </wp:positionV>
-                <wp:extent cx="5181600" cy="4242707"/>
-                <wp:effectExtent l="0" t="0" r="19050" b="24765"/>
-                <wp:wrapNone/>
-                <wp:docPr id="1347514496" name="Cuadro de texto 2"/>
-                <wp:cNvGraphicFramePr/>
-                <a:graphic xmlns:a="http://schemas.openxmlformats.org/drawingml/2006/main">
-                  <a:graphicData uri="http://schemas.microsoft.com/office/word/2010/wordprocessingShape">
-                    <wps:wsp>
-                      <wps:cNvSpPr txBox="1"/>
-                      <wps:spPr>
-                        <a:xfrm>
-                          <a:off x="0" y="0"/>
-                          <a:ext cx="5181600" cy="4242707"/>
-                        </a:xfrm>
-                        <a:prstGeom prst="rect">
-                          <a:avLst/>
-                        </a:prstGeom>
-                        <a:ln/>
-                        <a:extLst>
-                          <a:ext uri="{C572A759-6A51-4108-AA02-DFA0A04FC94B}">
-                            <ma14:wrappingTextBoxFlag xmlns:ma14="http://schemas.microsoft.com/office/mac/drawingml/2011/main" xmlns=""/>
-                          </a:ext>
-                        </a:extLst>
-                      </wps:spPr>
-                      <wps:style>
-                        <a:lnRef idx="2">
-                          <a:schemeClr val="dk1"/>
-                        </a:lnRef>
-                        <a:fillRef idx="1">
-                          <a:schemeClr val="lt1"/>
-                        </a:fillRef>
-                        <a:effectRef idx="0">
-                          <a:schemeClr val="dk1"/>
-                        </a:effectRef>
-                        <a:fontRef idx="minor">
-                          <a:schemeClr val="dk1"/>
-                        </a:fontRef>
-                      </wps:style>
-                      <wps:txbx>
-                        <w:txbxContent>
-                          <w:p>
-                            <w:r>
-                              <w:t xml:space="preserve">     1. Definición del Problema de Investigación</w:t>
-                            </w:r>
-                          </w:p>
-                          <w:p>
-                            <w:r>
-                              <w:t xml:space="preserve">              |</w:t>
-                            </w:r>
-                          </w:p>
-                          <w:p>
-                            <w:r>
-                              <w:t xml:space="preserve">     2. Selección de Sectores Geográficos</w:t>
-                            </w:r>
-                          </w:p>
-                          <w:p>
-                            <w:r>
-                              <w:t xml:space="preserve">              |</w:t>
-                            </w:r>
-                          </w:p>
-                          <w:p>
-                            <w:r>
-                              <w:t xml:space="preserve">     3. Recopilación de Datos Históricos de Exportación</w:t>
-                            </w:r>
-                          </w:p>
-                          <w:p>
-                            <w:r>
-                              <w:t xml:space="preserve">              |</w:t>
-                            </w:r>
-                          </w:p>
-                          <w:p>
-                            <w:r>
-                              <w:t xml:space="preserve">     4. Categorización en Sectores</w:t>
-                            </w:r>
-                          </w:p>
-                          <w:p>
-                            <w:r>
-                              <w:t xml:space="preserve">              |</w:t>
-                            </w:r>
-                          </w:p>
-                          <w:p>
-                            <w:r>
-                              <w:t xml:space="preserve">     5. Metodología</w:t>
-                            </w:r>
-                          </w:p>
-                          <w:p>
-                            <w:r>
-                              <w:t xml:space="preserve">              |</w:t>
-                            </w:r>
-                          </w:p>
-                          <w:p>
-                            <w:r>
-                              <w:t xml:space="preserve">     6. Análisis de Comparación de Medias</w:t>
-                            </w:r>
-                          </w:p>
-                          <w:p>
-                            <w:r>
-                              <w:t xml:space="preserve">              |</w:t>
-                            </w:r>
-                          </w:p>
-                          <w:p>
-                            <w:r>
-                              <w:t xml:space="preserve">     7. Patrones y Tendencias</w:t>
-                            </w:r>
-                          </w:p>
-                          <w:p>
-                            <w:r>
-                              <w:t xml:space="preserve">              |</w:t>
-                            </w:r>
-                          </w:p>
-                          <w:p>
-                            <w:r>
-                              <w:t xml:space="preserve">     8. Exploración de Factores Influyentes</w:t>
-                            </w:r>
-                          </w:p>
-                          <w:p>
-                            <w:r>
-                              <w:t xml:space="preserve">              |</w:t>
-                            </w:r>
-                          </w:p>
-                          <w:p>
-                            <w:r>
-                              <w:t xml:space="preserve">     9. Conclusiones</w:t>
-                            </w:r>
-                          </w:p>
-                          <w:p>
-                            <w:r>
-                              <w:t xml:space="preserve">              |</w:t>
-                            </w:r>
-                          </w:p>
-                          <w:p>
-                            <w:r>
-                              <w:t xml:space="preserve">    10. Implicaciones y Recomendaciones</w:t>
-                            </w:r>
-                          </w:p>
-                          <w:p>
-                            <w:r>
-                              <w:t xml:space="preserve">              |</w:t>
-                            </w:r>
-                          </w:p>
-                          <w:p>
-                            <w:r>
-                              <w:t xml:space="preserve">    11. Presentación Visual de Resultados</w:t>
-                            </w:r>
-                          </w:p>
-                          <w:p>
-                            <w:r>
-                              <w:t xml:space="preserve">              |</w:t>
-                            </w:r>
-                          </w:p>
-                          <w:p>
-                            <w:r>
-                              <w:t xml:space="preserve">    12. Discusión y Reflexión</w:t>
-                            </w:r>
-                          </w:p>
-                          <w:p>
-                            <w:r>
-                              <w:t xml:space="preserve">              |</w:t>
-                            </w:r>
-                          </w:p>
-                          <w:p>
-                            <w:r>
-                              <w:t xml:space="preserve">    13. Referencias Bibliográficas</w:t>
-                            </w:r>
-                          </w:p>
-                          <w:p>
-                            <w:r>
-                              <w:t xml:space="preserve">              |</w:t>
-                            </w:r>
-                          </w:p>
-                          <w:p>
-                            <w:r>
-                              <w:t xml:space="preserve">    14. Anexos (Datos Detallados, Metodología)</w:t>
-                            </w:r>
-                          </w:p>
-                          <w:p/>
-                        </w:txbxContent>
-                      </wps:txbx>
-                      <wps:bodyPr rot="0" spcFirstLastPara="0" vertOverflow="overflow" horzOverflow="overflow" vert="horz" wrap="square" lIns="0" tIns="0" rIns="0" bIns="0" numCol="1" spcCol="0" rtlCol="0" fromWordArt="0" anchor="ctr" anchorCtr="0" forceAA="0" compatLnSpc="1">
-                        <a:prstTxWarp prst="textNoShape">
-                          <a:avLst/>
-                        </a:prstTxWarp>
-                        <a:noAutofit/>
-                      </wps:bodyPr>
-                    </wps:wsp>
-                  </a:graphicData>
-                </a:graphic>
-                <wp14:sizeRelV relativeFrom="margin">
-                  <wp14:pctHeight>0</wp14:pctHeight>
-                </wp14:sizeRelV>
-              </wp:anchor>
-            </w:drawing>
-          </mc:Choice>
-          <mc:Fallback>
-            <w:pict>
-              <v:shape w14:anchorId="46ACDC6D" id="Cuadro de texto 2" o:spid="_x0000_s1059" type="#_x0000_t202" style="position:absolute;margin-left:157.3pt;margin-top:44.2pt;width:408pt;height:334.05pt;z-index:251712512;visibility:visible;mso-wrap-style:square;mso-height-percent:0;mso-wrap-distance-left:9pt;mso-wrap-distance-top:0;mso-wrap-distance-right:9pt;mso-wrap-distance-bottom:0;mso-position-horizontal:absolute;mso-position-horizontal-relative:text;mso-position-vertical:absolute;mso-position-vertical-relative:text;mso-height-percent:0;mso-height-relative:margin;v-text-anchor:middle" o:gfxdata="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" fillcolor="white [3201]" strokecolor="black [3200]" strokeweight="2pt">
-                <v:textbox inset="0,0,0,0">
-                  <w:txbxContent>
-                    <w:p>
-                      <w:r>
-                        <w:t xml:space="preserve">     1. Definición del Problema de Investigación</w:t>
-                      </w:r>
-                    </w:p>
-                    <w:p>
-                      <w:r>
-                        <w:t xml:space="preserve">              |</w:t>
-                      </w:r>
-                    </w:p>
-                    <w:p>
-                      <w:r>
-                        <w:t xml:space="preserve">     2. Selección de Sectores Geográficos</w:t>
-                      </w:r>
-                    </w:p>
-                    <w:p>
-                      <w:r>
-                        <w:t xml:space="preserve">              |</w:t>
-                      </w:r>
-                    </w:p>
-                    <w:p>
-                      <w:r>
-                        <w:t xml:space="preserve">     3. Recopilación de Datos Históricos de Exportación</w:t>
-                      </w:r>
-                    </w:p>
-                    <w:p>
-                      <w:r>
-                        <w:t xml:space="preserve">              |</w:t>
-                      </w:r>
-                    </w:p>
-                    <w:p>
-                      <w:r>
-                        <w:t xml:space="preserve">     4. Categorización en Sectores</w:t>
-                      </w:r>
-                    </w:p>
-                    <w:p>
-                      <w:r>
-                        <w:t xml:space="preserve">              |</w:t>
-                      </w:r>
-                    </w:p>
-                    <w:p>
-                      <w:r>
-                        <w:t xml:space="preserve">     5. Metodología</w:t>
-                      </w:r>
-                    </w:p>
-                    <w:p>
-                      <w:r>
-                        <w:t xml:space="preserve">              |</w:t>
-                      </w:r>
-                    </w:p>
-                    <w:p>
-                      <w:r>
-                        <w:t xml:space="preserve">     6. Análisis de Comparación de Medias</w:t>
-                      </w:r>
-                    </w:p>
-                    <w:p>
-                      <w:r>
-                        <w:t xml:space="preserve">              |</w:t>
-                      </w:r>
-                    </w:p>
-                    <w:p>
-                      <w:r>
-                        <w:t xml:space="preserve">     7. Patrones y Tendencias</w:t>
-                      </w:r>
-                    </w:p>
-                    <w:p>
-                      <w:r>
-                        <w:t xml:space="preserve">              |</w:t>
-                      </w:r>
-                    </w:p>
-                    <w:p>
-                      <w:r>
-                        <w:t xml:space="preserve">     8. Exploración de Factores Influyentes</w:t>
-                      </w:r>
-                    </w:p>
-                    <w:p>
-                      <w:r>
-                        <w:t xml:space="preserve">              |</w:t>
-                      </w:r>
-                    </w:p>
-                    <w:p>
-                      <w:r>
-                        <w:t xml:space="preserve">     9. Conclusiones</w:t>
-                      </w:r>
-                    </w:p>
-                    <w:p>
-                      <w:r>
-                        <w:t xml:space="preserve">              |</w:t>
-                      </w:r>
-                    </w:p>
-                    <w:p>
-                      <w:r>
-                        <w:t xml:space="preserve">    10. Implicaciones y Recomendaciones</w:t>
-                      </w:r>
-                    </w:p>
-                    <w:p>
-                      <w:r>
-                        <w:t xml:space="preserve">              |</w:t>
-                      </w:r>
-                    </w:p>
-                    <w:p>
-                      <w:r>
-                        <w:t xml:space="preserve">    11. Presentación Visual de Resultados</w:t>
-                      </w:r>
-                    </w:p>
-                    <w:p>
-                      <w:r>
-                        <w:t xml:space="preserve">              |</w:t>
-                      </w:r>
-                    </w:p>
-                    <w:p>
-                      <w:r>
-                        <w:t xml:space="preserve">    12. Discusión y Reflexión</w:t>
-                      </w:r>
-                    </w:p>
-                    <w:p>
-                      <w:r>
-                        <w:t xml:space="preserve">              |</w:t>
-                      </w:r>
-                    </w:p>
-                    <w:p>
-                      <w:r>
-                        <w:t xml:space="preserve">    13. Referencias Bibliográficas</w:t>
-                      </w:r>
-                    </w:p>
-                    <w:p>
-                      <w:r>
-                        <w:t xml:space="preserve">              |</w:t>
-                      </w:r>
-                    </w:p>
-                    <w:p>
-                      <w:r>
-                        <w:t xml:space="preserve">    14. Anexos (Datos Detallados, Metodología)</w:t>
-                      </w:r>
-                    </w:p>
-                    <w:p/>
-                  </w:txbxContent>
-                </v:textbox>
-              </v:shape>
-            </w:pict>
-          </mc:Fallback>
-        </mc:AlternateContent>
-      </w:r>
-    </w:p>
+    <w:p/>
     <w:sectPr>
       <w:pgSz w:w="16840" w:h="11900" w:orient="landscape"/>
       <w:pgMar w:top="1134" w:right="851" w:bottom="851" w:left="851" w:header="709" w:footer="709" w:gutter="0"/>
@@ -6059,6 +5307,431 @@
     </w:lvl>
   </w:abstractNum>
   <w:abstractNum w:abstractNumId="4" w15:restartNumberingAfterBreak="0">
+    <w:nsid w:val="21EC0531"/>
+    <w:multiLevelType w:val="hybridMultilevel"/>
+    <w:tmpl w:val="83E458B8"/>
+    <w:lvl w:ilvl="0" w:tplc="0409000F">
+      <w:start w:val="1"/>
+      <w:numFmt w:val="decimal"/>
+      <w:lvlText w:val="%1."/>
+      <w:lvlJc w:val="left"/>
+      <w:pPr>
+        <w:ind w:left="1800" w:hanging="360"/>
+      </w:pPr>
+    </w:lvl>
+    <w:lvl w:ilvl="1" w:tplc="04090019" w:tentative="1">
+      <w:start w:val="1"/>
+      <w:numFmt w:val="lowerLetter"/>
+      <w:lvlText w:val="%2."/>
+      <w:lvlJc w:val="left"/>
+      <w:pPr>
+        <w:ind w:left="2520" w:hanging="360"/>
+      </w:pPr>
+    </w:lvl>
+    <w:lvl w:ilvl="2" w:tplc="0409001B" w:tentative="1">
+      <w:start w:val="1"/>
+      <w:numFmt w:val="lowerRoman"/>
+      <w:lvlText w:val="%3."/>
+      <w:lvlJc w:val="right"/>
+      <w:pPr>
+        <w:ind w:left="3240" w:hanging="180"/>
+      </w:pPr>
+    </w:lvl>
+    <w:lvl w:ilvl="3" w:tplc="0409000F" w:tentative="1">
+      <w:start w:val="1"/>
+      <w:numFmt w:val="decimal"/>
+      <w:lvlText w:val="%4."/>
+      <w:lvlJc w:val="left"/>
+      <w:pPr>
+        <w:ind w:left="3960" w:hanging="360"/>
+      </w:pPr>
+    </w:lvl>
+    <w:lvl w:ilvl="4" w:tplc="04090019" w:tentative="1">
+      <w:start w:val="1"/>
+      <w:numFmt w:val="lowerLetter"/>
+      <w:lvlText w:val="%5."/>
+      <w:lvlJc w:val="left"/>
+      <w:pPr>
+        <w:ind w:left="4680" w:hanging="360"/>
+      </w:pPr>
+    </w:lvl>
+    <w:lvl w:ilvl="5" w:tplc="0409001B" w:tentative="1">
+      <w:start w:val="1"/>
+      <w:numFmt w:val="lowerRoman"/>
+      <w:lvlText w:val="%6."/>
+      <w:lvlJc w:val="right"/>
+      <w:pPr>
+        <w:ind w:left="5400" w:hanging="180"/>
+      </w:pPr>
+    </w:lvl>
+    <w:lvl w:ilvl="6" w:tplc="0409000F" w:tentative="1">
+      <w:start w:val="1"/>
+      <w:numFmt w:val="decimal"/>
+      <w:lvlText w:val="%7."/>
+      <w:lvlJc w:val="left"/>
+      <w:pPr>
+        <w:ind w:left="6120" w:hanging="360"/>
+      </w:pPr>
+    </w:lvl>
+    <w:lvl w:ilvl="7" w:tplc="04090019" w:tentative="1">
+      <w:start w:val="1"/>
+      <w:numFmt w:val="lowerLetter"/>
+      <w:lvlText w:val="%8."/>
+      <w:lvlJc w:val="left"/>
+      <w:pPr>
+        <w:ind w:left="6840" w:hanging="360"/>
+      </w:pPr>
+    </w:lvl>
+    <w:lvl w:ilvl="8" w:tplc="0409001B" w:tentative="1">
+      <w:start w:val="1"/>
+      <w:numFmt w:val="lowerRoman"/>
+      <w:lvlText w:val="%9."/>
+      <w:lvlJc w:val="right"/>
+      <w:pPr>
+        <w:ind w:left="7560" w:hanging="180"/>
+      </w:pPr>
+    </w:lvl>
+  </w:abstractNum>
+  <w:abstractNum w:abstractNumId="5" w15:restartNumberingAfterBreak="0">
+    <w:nsid w:val="22FC5846"/>
+    <w:multiLevelType w:val="hybridMultilevel"/>
+    <w:tmpl w:val="65807392"/>
+    <w:lvl w:ilvl="0" w:tplc="04090001">
+      <w:start w:val="1"/>
+      <w:numFmt w:val="bullet"/>
+      <w:lvlText w:val=""/>
+      <w:lvlJc w:val="left"/>
+      <w:pPr>
+        <w:ind w:left="720" w:hanging="360"/>
+      </w:pPr>
+      <w:rPr>
+        <w:rFonts w:ascii="Symbol" w:hAnsi="Symbol" w:hint="default"/>
+      </w:rPr>
+    </w:lvl>
+    <w:lvl w:ilvl="1" w:tplc="04090003" w:tentative="1">
+      <w:start w:val="1"/>
+      <w:numFmt w:val="bullet"/>
+      <w:lvlText w:val="o"/>
+      <w:lvlJc w:val="left"/>
+      <w:pPr>
+        <w:ind w:left="1440" w:hanging="360"/>
+      </w:pPr>
+      <w:rPr>
+        <w:rFonts w:ascii="Courier New" w:hAnsi="Courier New" w:cs="Courier New" w:hint="default"/>
+      </w:rPr>
+    </w:lvl>
+    <w:lvl w:ilvl="2" w:tplc="04090005" w:tentative="1">
+      <w:start w:val="1"/>
+      <w:numFmt w:val="bullet"/>
+      <w:lvlText w:val=""/>
+      <w:lvlJc w:val="left"/>
+      <w:pPr>
+        <w:ind w:left="2160" w:hanging="360"/>
+      </w:pPr>
+      <w:rPr>
+        <w:rFonts w:ascii="Wingdings" w:hAnsi="Wingdings" w:hint="default"/>
+      </w:rPr>
+    </w:lvl>
+    <w:lvl w:ilvl="3" w:tplc="04090001" w:tentative="1">
+      <w:start w:val="1"/>
+      <w:numFmt w:val="bullet"/>
+      <w:lvlText w:val=""/>
+      <w:lvlJc w:val="left"/>
+      <w:pPr>
+        <w:ind w:left="2880" w:hanging="360"/>
+      </w:pPr>
+      <w:rPr>
+        <w:rFonts w:ascii="Symbol" w:hAnsi="Symbol" w:hint="default"/>
+      </w:rPr>
+    </w:lvl>
+    <w:lvl w:ilvl="4" w:tplc="04090003" w:tentative="1">
+      <w:start w:val="1"/>
+      <w:numFmt w:val="bullet"/>
+      <w:lvlText w:val="o"/>
+      <w:lvlJc w:val="left"/>
+      <w:pPr>
+        <w:ind w:left="3600" w:hanging="360"/>
+      </w:pPr>
+      <w:rPr>
+        <w:rFonts w:ascii="Courier New" w:hAnsi="Courier New" w:cs="Courier New" w:hint="default"/>
+      </w:rPr>
+    </w:lvl>
+    <w:lvl w:ilvl="5" w:tplc="04090005" w:tentative="1">
+      <w:start w:val="1"/>
+      <w:numFmt w:val="bullet"/>
+      <w:lvlText w:val=""/>
+      <w:lvlJc w:val="left"/>
+      <w:pPr>
+        <w:ind w:left="4320" w:hanging="360"/>
+      </w:pPr>
+      <w:rPr>
+        <w:rFonts w:ascii="Wingdings" w:hAnsi="Wingdings" w:hint="default"/>
+      </w:rPr>
+    </w:lvl>
+    <w:lvl w:ilvl="6" w:tplc="04090001" w:tentative="1">
+      <w:start w:val="1"/>
+      <w:numFmt w:val="bullet"/>
+      <w:lvlText w:val=""/>
+      <w:lvlJc w:val="left"/>
+      <w:pPr>
+        <w:ind w:left="5040" w:hanging="360"/>
+      </w:pPr>
+      <w:rPr>
+        <w:rFonts w:ascii="Symbol" w:hAnsi="Symbol" w:hint="default"/>
+      </w:rPr>
+    </w:lvl>
+    <w:lvl w:ilvl="7" w:tplc="04090003" w:tentative="1">
+      <w:start w:val="1"/>
+      <w:numFmt w:val="bullet"/>
+      <w:lvlText w:val="o"/>
+      <w:lvlJc w:val="left"/>
+      <w:pPr>
+        <w:ind w:left="5760" w:hanging="360"/>
+      </w:pPr>
+      <w:rPr>
+        <w:rFonts w:ascii="Courier New" w:hAnsi="Courier New" w:cs="Courier New" w:hint="default"/>
+      </w:rPr>
+    </w:lvl>
+    <w:lvl w:ilvl="8" w:tplc="04090005" w:tentative="1">
+      <w:start w:val="1"/>
+      <w:numFmt w:val="bullet"/>
+      <w:lvlText w:val=""/>
+      <w:lvlJc w:val="left"/>
+      <w:pPr>
+        <w:ind w:left="6480" w:hanging="360"/>
+      </w:pPr>
+      <w:rPr>
+        <w:rFonts w:ascii="Wingdings" w:hAnsi="Wingdings" w:hint="default"/>
+      </w:rPr>
+    </w:lvl>
+  </w:abstractNum>
+  <w:abstractNum w:abstractNumId="6" w15:restartNumberingAfterBreak="0">
+    <w:nsid w:val="342F3B65"/>
+    <w:multiLevelType w:val="hybridMultilevel"/>
+    <w:tmpl w:val="AB9C220E"/>
+    <w:lvl w:ilvl="0" w:tplc="04090001">
+      <w:start w:val="1"/>
+      <w:numFmt w:val="bullet"/>
+      <w:lvlText w:val=""/>
+      <w:lvlJc w:val="left"/>
+      <w:pPr>
+        <w:ind w:left="1080" w:hanging="360"/>
+      </w:pPr>
+      <w:rPr>
+        <w:rFonts w:ascii="Symbol" w:hAnsi="Symbol" w:hint="default"/>
+      </w:rPr>
+    </w:lvl>
+    <w:lvl w:ilvl="1" w:tplc="04090003" w:tentative="1">
+      <w:start w:val="1"/>
+      <w:numFmt w:val="bullet"/>
+      <w:lvlText w:val="o"/>
+      <w:lvlJc w:val="left"/>
+      <w:pPr>
+        <w:ind w:left="1800" w:hanging="360"/>
+      </w:pPr>
+      <w:rPr>
+        <w:rFonts w:ascii="Courier New" w:hAnsi="Courier New" w:cs="Courier New" w:hint="default"/>
+      </w:rPr>
+    </w:lvl>
+    <w:lvl w:ilvl="2" w:tplc="04090005" w:tentative="1">
+      <w:start w:val="1"/>
+      <w:numFmt w:val="bullet"/>
+      <w:lvlText w:val=""/>
+      <w:lvlJc w:val="left"/>
+      <w:pPr>
+        <w:ind w:left="2520" w:hanging="360"/>
+      </w:pPr>
+      <w:rPr>
+        <w:rFonts w:ascii="Wingdings" w:hAnsi="Wingdings" w:hint="default"/>
+      </w:rPr>
+    </w:lvl>
+    <w:lvl w:ilvl="3" w:tplc="04090001" w:tentative="1">
+      <w:start w:val="1"/>
+      <w:numFmt w:val="bullet"/>
+      <w:lvlText w:val=""/>
+      <w:lvlJc w:val="left"/>
+      <w:pPr>
+        <w:ind w:left="3240" w:hanging="360"/>
+      </w:pPr>
+      <w:rPr>
+        <w:rFonts w:ascii="Symbol" w:hAnsi="Symbol" w:hint="default"/>
+      </w:rPr>
+    </w:lvl>
+    <w:lvl w:ilvl="4" w:tplc="04090003" w:tentative="1">
+      <w:start w:val="1"/>
+      <w:numFmt w:val="bullet"/>
+      <w:lvlText w:val="o"/>
+      <w:lvlJc w:val="left"/>
+      <w:pPr>
+        <w:ind w:left="3960" w:hanging="360"/>
+      </w:pPr>
+      <w:rPr>
+        <w:rFonts w:ascii="Courier New" w:hAnsi="Courier New" w:cs="Courier New" w:hint="default"/>
+      </w:rPr>
+    </w:lvl>
+    <w:lvl w:ilvl="5" w:tplc="04090005" w:tentative="1">
+      <w:start w:val="1"/>
+      <w:numFmt w:val="bullet"/>
+      <w:lvlText w:val=""/>
+      <w:lvlJc w:val="left"/>
+      <w:pPr>
+        <w:ind w:left="4680" w:hanging="360"/>
+      </w:pPr>
+      <w:rPr>
+        <w:rFonts w:ascii="Wingdings" w:hAnsi="Wingdings" w:hint="default"/>
+      </w:rPr>
+    </w:lvl>
+    <w:lvl w:ilvl="6" w:tplc="04090001" w:tentative="1">
+      <w:start w:val="1"/>
+      <w:numFmt w:val="bullet"/>
+      <w:lvlText w:val=""/>
+      <w:lvlJc w:val="left"/>
+      <w:pPr>
+        <w:ind w:left="5400" w:hanging="360"/>
+      </w:pPr>
+      <w:rPr>
+        <w:rFonts w:ascii="Symbol" w:hAnsi="Symbol" w:hint="default"/>
+      </w:rPr>
+    </w:lvl>
+    <w:lvl w:ilvl="7" w:tplc="04090003" w:tentative="1">
+      <w:start w:val="1"/>
+      <w:numFmt w:val="bullet"/>
+      <w:lvlText w:val="o"/>
+      <w:lvlJc w:val="left"/>
+      <w:pPr>
+        <w:ind w:left="6120" w:hanging="360"/>
+      </w:pPr>
+      <w:rPr>
+        <w:rFonts w:ascii="Courier New" w:hAnsi="Courier New" w:cs="Courier New" w:hint="default"/>
+      </w:rPr>
+    </w:lvl>
+    <w:lvl w:ilvl="8" w:tplc="04090005" w:tentative="1">
+      <w:start w:val="1"/>
+      <w:numFmt w:val="bullet"/>
+      <w:lvlText w:val=""/>
+      <w:lvlJc w:val="left"/>
+      <w:pPr>
+        <w:ind w:left="6840" w:hanging="360"/>
+      </w:pPr>
+      <w:rPr>
+        <w:rFonts w:ascii="Wingdings" w:hAnsi="Wingdings" w:hint="default"/>
+      </w:rPr>
+    </w:lvl>
+  </w:abstractNum>
+  <w:abstractNum w:abstractNumId="7" w15:restartNumberingAfterBreak="0">
+    <w:nsid w:val="34612281"/>
+    <w:multiLevelType w:val="hybridMultilevel"/>
+    <w:tmpl w:val="DB468AB6"/>
+    <w:lvl w:ilvl="0" w:tplc="04090001">
+      <w:start w:val="1"/>
+      <w:numFmt w:val="bullet"/>
+      <w:lvlText w:val=""/>
+      <w:lvlJc w:val="left"/>
+      <w:pPr>
+        <w:ind w:left="720" w:hanging="360"/>
+      </w:pPr>
+      <w:rPr>
+        <w:rFonts w:ascii="Symbol" w:hAnsi="Symbol" w:hint="default"/>
+      </w:rPr>
+    </w:lvl>
+    <w:lvl w:ilvl="1" w:tplc="04090003" w:tentative="1">
+      <w:start w:val="1"/>
+      <w:numFmt w:val="bullet"/>
+      <w:lvlText w:val="o"/>
+      <w:lvlJc w:val="left"/>
+      <w:pPr>
+        <w:ind w:left="1440" w:hanging="360"/>
+      </w:pPr>
+      <w:rPr>
+        <w:rFonts w:ascii="Courier New" w:hAnsi="Courier New" w:cs="Courier New" w:hint="default"/>
+      </w:rPr>
+    </w:lvl>
+    <w:lvl w:ilvl="2" w:tplc="04090005" w:tentative="1">
+      <w:start w:val="1"/>
+      <w:numFmt w:val="bullet"/>
+      <w:lvlText w:val=""/>
+      <w:lvlJc w:val="left"/>
+      <w:pPr>
+        <w:ind w:left="2160" w:hanging="360"/>
+      </w:pPr>
+      <w:rPr>
+        <w:rFonts w:ascii="Wingdings" w:hAnsi="Wingdings" w:hint="default"/>
+      </w:rPr>
+    </w:lvl>
+    <w:lvl w:ilvl="3" w:tplc="04090001" w:tentative="1">
+      <w:start w:val="1"/>
+      <w:numFmt w:val="bullet"/>
+      <w:lvlText w:val=""/>
+      <w:lvlJc w:val="left"/>
+      <w:pPr>
+        <w:ind w:left="2880" w:hanging="360"/>
+      </w:pPr>
+      <w:rPr>
+        <w:rFonts w:ascii="Symbol" w:hAnsi="Symbol" w:hint="default"/>
+      </w:rPr>
+    </w:lvl>
+    <w:lvl w:ilvl="4" w:tplc="04090003" w:tentative="1">
+      <w:start w:val="1"/>
+      <w:numFmt w:val="bullet"/>
+      <w:lvlText w:val="o"/>
+      <w:lvlJc w:val="left"/>
+      <w:pPr>
+        <w:ind w:left="3600" w:hanging="360"/>
+      </w:pPr>
+      <w:rPr>
+        <w:rFonts w:ascii="Courier New" w:hAnsi="Courier New" w:cs="Courier New" w:hint="default"/>
+      </w:rPr>
+    </w:lvl>
+    <w:lvl w:ilvl="5" w:tplc="04090005" w:tentative="1">
+      <w:start w:val="1"/>
+      <w:numFmt w:val="bullet"/>
+      <w:lvlText w:val=""/>
+      <w:lvlJc w:val="left"/>
+      <w:pPr>
+        <w:ind w:left="4320" w:hanging="360"/>
+      </w:pPr>
+      <w:rPr>
+        <w:rFonts w:ascii="Wingdings" w:hAnsi="Wingdings" w:hint="default"/>
+      </w:rPr>
+    </w:lvl>
+    <w:lvl w:ilvl="6" w:tplc="04090001" w:tentative="1">
+      <w:start w:val="1"/>
+      <w:numFmt w:val="bullet"/>
+      <w:lvlText w:val=""/>
+      <w:lvlJc w:val="left"/>
+      <w:pPr>
+        <w:ind w:left="5040" w:hanging="360"/>
+      </w:pPr>
+      <w:rPr>
+        <w:rFonts w:ascii="Symbol" w:hAnsi="Symbol" w:hint="default"/>
+      </w:rPr>
+    </w:lvl>
+    <w:lvl w:ilvl="7" w:tplc="04090003" w:tentative="1">
+      <w:start w:val="1"/>
+      <w:numFmt w:val="bullet"/>
+      <w:lvlText w:val="o"/>
+      <w:lvlJc w:val="left"/>
+      <w:pPr>
+        <w:ind w:left="5760" w:hanging="360"/>
+      </w:pPr>
+      <w:rPr>
+        <w:rFonts w:ascii="Courier New" w:hAnsi="Courier New" w:cs="Courier New" w:hint="default"/>
+      </w:rPr>
+    </w:lvl>
+    <w:lvl w:ilvl="8" w:tplc="04090005" w:tentative="1">
+      <w:start w:val="1"/>
+      <w:numFmt w:val="bullet"/>
+      <w:lvlText w:val=""/>
+      <w:lvlJc w:val="left"/>
+      <w:pPr>
+        <w:ind w:left="6480" w:hanging="360"/>
+      </w:pPr>
+      <w:rPr>
+        <w:rFonts w:ascii="Wingdings" w:hAnsi="Wingdings" w:hint="default"/>
+      </w:rPr>
+    </w:lvl>
+  </w:abstractNum>
+  <w:abstractNum w:abstractNumId="8" w15:restartNumberingAfterBreak="0">
     <w:nsid w:val="66B7477E"/>
     <w:multiLevelType w:val="hybridMultilevel"/>
     <w:tmpl w:val="154C842C"/>
@@ -6154,10 +5827,22 @@
     <w:abstractNumId w:val="3"/>
   </w:num>
   <w:num w:numId="4" w16cid:durableId="216938281">
-    <w:abstractNumId w:val="4"/>
+    <w:abstractNumId w:val="8"/>
   </w:num>
   <w:num w:numId="5" w16cid:durableId="2085953988">
     <w:abstractNumId w:val="2"/>
+  </w:num>
+  <w:num w:numId="6" w16cid:durableId="1330790301">
+    <w:abstractNumId w:val="6"/>
+  </w:num>
+  <w:num w:numId="7" w16cid:durableId="446045312">
+    <w:abstractNumId w:val="4"/>
+  </w:num>
+  <w:num w:numId="8" w16cid:durableId="868448544">
+    <w:abstractNumId w:val="5"/>
+  </w:num>
+  <w:num w:numId="9" w16cid:durableId="651952869">
+    <w:abstractNumId w:val="7"/>
   </w:num>
 </w:numbering>
 </file>
@@ -7017,7 +6702,7 @@
         </a:sp3d>
         <a:extLst>
           <a:ext uri="{C572A759-6A51-4108-AA02-DFA0A04FC94B}">
-            <ma14:wrappingTextBoxFlag xmlns:ma14="http://schemas.microsoft.com/office/mac/drawingml/2011/main" xmlns=""/>
+            <ma14:wrappingTextBoxFlag xmlns="" xmlns:ma14="http://schemas.microsoft.com/office/mac/drawingml/2011/main"/>
           </a:ext>
         </a:extLst>
       </a:spPr>

</xml_diff>